<commit_message>
Complected and Update Documentation
</commit_message>
<xml_diff>
--- a/Documentation/Documentation.docx
+++ b/Documentation/Documentation.docx
@@ -533,6 +533,8 @@
           <w:lang w:bidi="fa-IR"/>
         </w:rPr>
       </w:pPr>
+      <w:proofErr w:type="spellStart"/>
+      <w:proofErr w:type="gramStart"/>
       <w:r>
         <w:rPr>
           <w:rFonts w:cs="B Zar"/>
@@ -540,13 +542,23 @@
         </w:rPr>
         <w:t>Numpy</w:t>
       </w:r>
-      <w:r>
-        <w:rPr>
-          <w:rFonts w:cs="B Zar" w:hint="cs"/>
-          <w:rtl/>
-          <w:lang w:bidi="fa-IR"/>
-        </w:rPr>
-        <w:t xml:space="preserve"> : برای کار با آرایه‌ها و داده‌ها و انجام عملیات جبری مناسب</w:t>
+      <w:proofErr w:type="spellEnd"/>
+      <w:r>
+        <w:rPr>
+          <w:rFonts w:cs="B Zar" w:hint="cs"/>
+          <w:rtl/>
+          <w:lang w:bidi="fa-IR"/>
+        </w:rPr>
+        <w:t xml:space="preserve"> :</w:t>
+      </w:r>
+      <w:proofErr w:type="gramEnd"/>
+      <w:r>
+        <w:rPr>
+          <w:rFonts w:cs="B Zar" w:hint="cs"/>
+          <w:rtl/>
+          <w:lang w:bidi="fa-IR"/>
+        </w:rPr>
+        <w:t xml:space="preserve"> برای کار با آرایه‌ها و داده‌ها و انجام عملیات جبری مناسب</w:t>
       </w:r>
     </w:p>
     <w:p>
@@ -563,6 +575,7 @@
           <w:lang w:bidi="fa-IR"/>
         </w:rPr>
       </w:pPr>
+      <w:proofErr w:type="gramStart"/>
       <w:r>
         <w:rPr>
           <w:rFonts w:cs="B Zar"/>
@@ -576,7 +589,16 @@
           <w:rtl/>
           <w:lang w:bidi="fa-IR"/>
         </w:rPr>
-        <w:t xml:space="preserve"> : برای تحلیل داده‌ها و همچنین انجام عملیات مناسب بر روی دیتافریم‌ها</w:t>
+        <w:t xml:space="preserve"> :</w:t>
+      </w:r>
+      <w:proofErr w:type="gramEnd"/>
+      <w:r>
+        <w:rPr>
+          <w:rFonts w:cs="B Zar" w:hint="cs"/>
+          <w:rtl/>
+          <w:lang w:bidi="fa-IR"/>
+        </w:rPr>
+        <w:t xml:space="preserve"> برای تحلیل داده‌ها و همچنین انجام عملیات مناسب بر روی دیتافریم‌ها</w:t>
       </w:r>
     </w:p>
     <w:p>
@@ -593,6 +615,7 @@
           <w:lang w:bidi="fa-IR"/>
         </w:rPr>
       </w:pPr>
+      <w:proofErr w:type="gramStart"/>
       <w:r>
         <w:rPr>
           <w:rFonts w:cs="B Zar"/>
@@ -606,7 +629,16 @@
           <w:rtl/>
           <w:lang w:bidi="fa-IR"/>
         </w:rPr>
-        <w:t xml:space="preserve"> : برای مصورسازی داده‌ها و روابط بین آن ها و انجام تحلیل بر روی آن‌ها</w:t>
+        <w:t xml:space="preserve"> :</w:t>
+      </w:r>
+      <w:proofErr w:type="gramEnd"/>
+      <w:r>
+        <w:rPr>
+          <w:rFonts w:cs="B Zar" w:hint="cs"/>
+          <w:rtl/>
+          <w:lang w:bidi="fa-IR"/>
+        </w:rPr>
+        <w:t xml:space="preserve"> برای مصورسازی داده‌ها و روابط بین آن ها و انجام تحلیل بر روی آن‌ها</w:t>
       </w:r>
     </w:p>
     <w:p>
@@ -623,6 +655,7 @@
           <w:lang w:bidi="fa-IR"/>
         </w:rPr>
       </w:pPr>
+      <w:proofErr w:type="gramStart"/>
       <w:r>
         <w:rPr>
           <w:rFonts w:cs="B Zar"/>
@@ -636,7 +669,16 @@
           <w:rtl/>
           <w:lang w:bidi="fa-IR"/>
         </w:rPr>
-        <w:t xml:space="preserve"> : </w:t>
+        <w:t xml:space="preserve"> :</w:t>
+      </w:r>
+      <w:proofErr w:type="gramEnd"/>
+      <w:r>
+        <w:rPr>
+          <w:rFonts w:cs="B Zar" w:hint="cs"/>
+          <w:rtl/>
+          <w:lang w:bidi="fa-IR"/>
+        </w:rPr>
+        <w:t xml:space="preserve"> </w:t>
       </w:r>
       <w:r>
         <w:rPr>
@@ -661,6 +703,8 @@
           <w:lang w:bidi="fa-IR"/>
         </w:rPr>
       </w:pPr>
+      <w:proofErr w:type="spellStart"/>
+      <w:proofErr w:type="gramStart"/>
       <w:r>
         <w:rPr>
           <w:rFonts w:cs="B Zar"/>
@@ -668,13 +712,23 @@
         </w:rPr>
         <w:t>Sklearn</w:t>
       </w:r>
-      <w:r>
-        <w:rPr>
-          <w:rFonts w:cs="B Zar" w:hint="cs"/>
-          <w:rtl/>
-          <w:lang w:bidi="fa-IR"/>
-        </w:rPr>
-        <w:t xml:space="preserve"> : یکی از کتابخانه‌های یادگیری ماشین برای انجام عملیات‌های مرتبط با آن</w:t>
+      <w:proofErr w:type="spellEnd"/>
+      <w:r>
+        <w:rPr>
+          <w:rFonts w:cs="B Zar" w:hint="cs"/>
+          <w:rtl/>
+          <w:lang w:bidi="fa-IR"/>
+        </w:rPr>
+        <w:t xml:space="preserve"> :</w:t>
+      </w:r>
+      <w:proofErr w:type="gramEnd"/>
+      <w:r>
+        <w:rPr>
+          <w:rFonts w:cs="B Zar" w:hint="cs"/>
+          <w:rtl/>
+          <w:lang w:bidi="fa-IR"/>
+        </w:rPr>
+        <w:t xml:space="preserve"> یکی از کتابخانه‌های یادگیری ماشین برای انجام عملیات‌های مرتبط با آن</w:t>
       </w:r>
     </w:p>
     <w:p>
@@ -691,6 +745,8 @@
           <w:lang w:bidi="fa-IR"/>
         </w:rPr>
       </w:pPr>
+      <w:proofErr w:type="spellStart"/>
+      <w:proofErr w:type="gramStart"/>
       <w:r>
         <w:rPr>
           <w:rFonts w:cs="B Zar"/>
@@ -698,13 +754,23 @@
         </w:rPr>
         <w:t>Gdown</w:t>
       </w:r>
-      <w:r>
-        <w:rPr>
-          <w:rFonts w:cs="B Zar" w:hint="cs"/>
-          <w:rtl/>
-          <w:lang w:bidi="fa-IR"/>
-        </w:rPr>
-        <w:t xml:space="preserve"> : برای دانلود دیتاست از لینک دریافتی</w:t>
+      <w:proofErr w:type="spellEnd"/>
+      <w:r>
+        <w:rPr>
+          <w:rFonts w:cs="B Zar" w:hint="cs"/>
+          <w:rtl/>
+          <w:lang w:bidi="fa-IR"/>
+        </w:rPr>
+        <w:t xml:space="preserve"> :</w:t>
+      </w:r>
+      <w:proofErr w:type="gramEnd"/>
+      <w:r>
+        <w:rPr>
+          <w:rFonts w:cs="B Zar" w:hint="cs"/>
+          <w:rtl/>
+          <w:lang w:bidi="fa-IR"/>
+        </w:rPr>
+        <w:t xml:space="preserve"> برای دانلود دیتاست از لینک دریافتی</w:t>
       </w:r>
     </w:p>
     <w:p>
@@ -1084,6 +1150,7 @@
         </w:rPr>
         <w:t xml:space="preserve"> و </w:t>
       </w:r>
+      <w:proofErr w:type="spellStart"/>
       <w:r>
         <w:rPr>
           <w:rFonts w:cs="B Zar"/>
@@ -1091,6 +1158,7 @@
         </w:rPr>
         <w:t>Z_Score</w:t>
       </w:r>
+      <w:proofErr w:type="spellEnd"/>
       <w:r>
         <w:rPr>
           <w:rFonts w:cs="B Zar" w:hint="cs"/>
@@ -1207,7 +1275,7 @@
         <w:spacing w:line="276" w:lineRule="auto"/>
         <w:jc w:val="center"/>
         <w:rPr>
-          <w:rFonts w:cs="B Zar" w:hint="cs"/>
+          <w:rFonts w:cs="B Zar"/>
           <w:rtl/>
           <w:lang w:bidi="fa-IR"/>
         </w:rPr>
@@ -1255,11 +1323,2062 @@
         </w:drawing>
       </w:r>
     </w:p>
+    <w:p>
+      <w:pPr>
+        <w:pStyle w:val="ListParagraph"/>
+        <w:numPr>
+          <w:ilvl w:val="0"/>
+          <w:numId w:val="5"/>
+        </w:numPr>
+        <w:bidi/>
+        <w:spacing w:line="276" w:lineRule="auto"/>
+        <w:ind w:left="0"/>
+        <w:rPr>
+          <w:rFonts w:cs="B Zar"/>
+          <w:b/>
+          <w:bCs/>
+          <w:sz w:val="26"/>
+          <w:szCs w:val="26"/>
+          <w:lang w:bidi="fa-IR"/>
+        </w:rPr>
+      </w:pPr>
+      <w:r>
+        <w:rPr>
+          <w:rFonts w:cs="B Zar" w:hint="cs"/>
+          <w:b/>
+          <w:bCs/>
+          <w:sz w:val="26"/>
+          <w:szCs w:val="26"/>
+          <w:rtl/>
+          <w:lang w:bidi="fa-IR"/>
+        </w:rPr>
+        <w:lastRenderedPageBreak/>
+        <w:t>مصورسازی و تحلیل</w:t>
+      </w:r>
+    </w:p>
+    <w:p>
+      <w:pPr>
+        <w:pStyle w:val="ListParagraph"/>
+        <w:bidi/>
+        <w:spacing w:line="276" w:lineRule="auto"/>
+        <w:ind w:left="180"/>
+        <w:rPr>
+          <w:rFonts w:cs="B Zar"/>
+          <w:lang w:bidi="fa-IR"/>
+        </w:rPr>
+      </w:pPr>
+      <w:r>
+        <w:rPr>
+          <w:rFonts w:cs="B Zar" w:hint="cs"/>
+          <w:rtl/>
+        </w:rPr>
+        <w:t>ت</w:t>
+      </w:r>
+      <w:r>
+        <w:rPr>
+          <w:rFonts w:cs="B Zar"/>
+          <w:rtl/>
+        </w:rPr>
+        <w:t>حلیل داده‌های قیمت مسکن</w:t>
+      </w:r>
+    </w:p>
+    <w:p>
+      <w:pPr>
+        <w:pStyle w:val="ListParagraph"/>
+        <w:bidi/>
+        <w:spacing w:line="276" w:lineRule="auto"/>
+        <w:ind w:left="270"/>
+        <w:rPr>
+          <w:rFonts w:cs="B Zar"/>
+          <w:lang w:bidi="fa-IR"/>
+        </w:rPr>
+      </w:pPr>
+      <w:r>
+        <w:rPr>
+          <w:rFonts w:cs="B Zar"/>
+          <w:lang w:bidi="fa-IR"/>
+        </w:rPr>
+        <w:t> </w:t>
+      </w:r>
+      <w:r>
+        <w:rPr>
+          <w:rFonts w:cs="B Zar"/>
+          <w:rtl/>
+        </w:rPr>
+        <w:t>نمودار پراکندگی: ارتباط متراژ و قیمت</w:t>
+      </w:r>
+    </w:p>
+    <w:p>
+      <w:pPr>
+        <w:pStyle w:val="ListParagraph"/>
+        <w:numPr>
+          <w:ilvl w:val="0"/>
+          <w:numId w:val="6"/>
+        </w:numPr>
+        <w:bidi/>
+        <w:spacing w:line="276" w:lineRule="auto"/>
+        <w:rPr>
+          <w:rFonts w:cs="B Zar"/>
+          <w:lang w:bidi="fa-IR"/>
+        </w:rPr>
+      </w:pPr>
+      <w:r>
+        <w:rPr>
+          <w:rFonts w:cs="B Zar"/>
+          <w:rtl/>
+        </w:rPr>
+        <w:t>توضیحات</w:t>
+      </w:r>
+      <w:r>
+        <w:rPr>
+          <w:rFonts w:cs="B Zar"/>
+          <w:lang w:bidi="fa-IR"/>
+        </w:rPr>
+        <w:t xml:space="preserve">: </w:t>
+      </w:r>
+      <w:r>
+        <w:rPr>
+          <w:rFonts w:cs="B Zar"/>
+          <w:rtl/>
+        </w:rPr>
+        <w:t>این نمودار نشان می‌دهد که با افزایش متراژ</w:t>
+      </w:r>
+      <w:r>
+        <w:rPr>
+          <w:rFonts w:cs="B Zar"/>
+          <w:lang w:bidi="fa-IR"/>
+        </w:rPr>
+        <w:t xml:space="preserve"> (</w:t>
+      </w:r>
+      <w:proofErr w:type="spellStart"/>
+      <w:r>
+        <w:rPr>
+          <w:rFonts w:cs="B Zar"/>
+          <w:lang w:bidi="fa-IR"/>
+        </w:rPr>
+        <w:t>SqFt</w:t>
+      </w:r>
+      <w:proofErr w:type="spellEnd"/>
+      <w:r>
+        <w:rPr>
+          <w:rFonts w:cs="B Zar"/>
+          <w:lang w:bidi="fa-IR"/>
+        </w:rPr>
+        <w:t xml:space="preserve">) </w:t>
+      </w:r>
+      <w:r>
+        <w:rPr>
+          <w:rFonts w:cs="B Zar"/>
+          <w:rtl/>
+        </w:rPr>
+        <w:t>قیمت نیز افزایش می‌یابد</w:t>
+      </w:r>
+      <w:r>
+        <w:rPr>
+          <w:rFonts w:cs="B Zar"/>
+          <w:lang w:bidi="fa-IR"/>
+        </w:rPr>
+        <w:t>.</w:t>
+      </w:r>
+    </w:p>
+    <w:p>
+      <w:pPr>
+        <w:pStyle w:val="ListParagraph"/>
+        <w:numPr>
+          <w:ilvl w:val="0"/>
+          <w:numId w:val="6"/>
+        </w:numPr>
+        <w:bidi/>
+        <w:spacing w:line="276" w:lineRule="auto"/>
+        <w:rPr>
+          <w:rFonts w:cs="B Zar"/>
+          <w:lang w:bidi="fa-IR"/>
+        </w:rPr>
+      </w:pPr>
+      <w:r>
+        <w:rPr>
+          <w:rFonts w:cs="B Zar"/>
+          <w:rtl/>
+        </w:rPr>
+        <w:t>نتیجه</w:t>
+      </w:r>
+      <w:r>
+        <w:rPr>
+          <w:rFonts w:cs="B Zar"/>
+          <w:lang w:bidi="fa-IR"/>
+        </w:rPr>
+        <w:t xml:space="preserve">: </w:t>
+      </w:r>
+      <w:r>
+        <w:rPr>
+          <w:rFonts w:cs="B Zar"/>
+          <w:rtl/>
+        </w:rPr>
+        <w:t>ارتباط مثبت بین متراژ و قیمت نشان‌دهنده این است که بزرگ‌تر بودن خانه‌ها معمولاً به قیمت‌های بالاتر منجر می‌شود</w:t>
+      </w:r>
+      <w:r>
+        <w:rPr>
+          <w:rFonts w:cs="B Zar"/>
+          <w:lang w:bidi="fa-IR"/>
+        </w:rPr>
+        <w:t>.</w:t>
+      </w:r>
+    </w:p>
+    <w:p>
+      <w:pPr>
+        <w:pStyle w:val="ListParagraph"/>
+        <w:bidi/>
+        <w:spacing w:line="276" w:lineRule="auto"/>
+        <w:ind w:left="270"/>
+        <w:rPr>
+          <w:rFonts w:cs="B Zar"/>
+          <w:lang w:bidi="fa-IR"/>
+        </w:rPr>
+      </w:pPr>
+    </w:p>
+    <w:p>
+      <w:pPr>
+        <w:pStyle w:val="ListParagraph"/>
+        <w:bidi/>
+        <w:spacing w:line="276" w:lineRule="auto"/>
+        <w:ind w:left="270"/>
+        <w:rPr>
+          <w:rFonts w:cs="B Zar"/>
+          <w:lang w:bidi="fa-IR"/>
+        </w:rPr>
+      </w:pPr>
+      <w:r>
+        <w:rPr>
+          <w:rFonts w:cs="B Zar"/>
+          <w:lang w:bidi="fa-IR"/>
+        </w:rPr>
+        <w:t> </w:t>
+      </w:r>
+      <w:r>
+        <w:rPr>
+          <w:rFonts w:cs="B Zar"/>
+          <w:rtl/>
+        </w:rPr>
+        <w:t>نمودار جعبه‌ای: تعداد اتاق خواب‌ها و قیمت</w:t>
+      </w:r>
+    </w:p>
+    <w:p>
+      <w:pPr>
+        <w:pStyle w:val="ListParagraph"/>
+        <w:numPr>
+          <w:ilvl w:val="0"/>
+          <w:numId w:val="7"/>
+        </w:numPr>
+        <w:bidi/>
+        <w:spacing w:line="276" w:lineRule="auto"/>
+        <w:rPr>
+          <w:rFonts w:cs="B Zar"/>
+          <w:lang w:bidi="fa-IR"/>
+        </w:rPr>
+      </w:pPr>
+      <w:r>
+        <w:rPr>
+          <w:rFonts w:cs="B Zar"/>
+          <w:rtl/>
+        </w:rPr>
+        <w:t>توضیحات</w:t>
+      </w:r>
+      <w:r>
+        <w:rPr>
+          <w:rFonts w:cs="B Zar"/>
+          <w:lang w:bidi="fa-IR"/>
+        </w:rPr>
+        <w:t xml:space="preserve">: </w:t>
+      </w:r>
+      <w:r>
+        <w:rPr>
+          <w:rFonts w:cs="B Zar"/>
+          <w:rtl/>
+        </w:rPr>
+        <w:t>این نمودار توزیع قیمت‌ها را بر اساس تعداد اتاق خواب نشان می‌دهد</w:t>
+      </w:r>
+      <w:r>
+        <w:rPr>
+          <w:rFonts w:cs="B Zar"/>
+          <w:lang w:bidi="fa-IR"/>
+        </w:rPr>
+        <w:t>.</w:t>
+      </w:r>
+    </w:p>
+    <w:p>
+      <w:pPr>
+        <w:pStyle w:val="ListParagraph"/>
+        <w:numPr>
+          <w:ilvl w:val="0"/>
+          <w:numId w:val="7"/>
+        </w:numPr>
+        <w:bidi/>
+        <w:spacing w:line="276" w:lineRule="auto"/>
+        <w:rPr>
+          <w:rFonts w:cs="B Zar"/>
+          <w:lang w:bidi="fa-IR"/>
+        </w:rPr>
+      </w:pPr>
+      <w:r>
+        <w:rPr>
+          <w:rFonts w:cs="B Zar"/>
+          <w:rtl/>
+        </w:rPr>
+        <w:t>نتیجه</w:t>
+      </w:r>
+      <w:r>
+        <w:rPr>
+          <w:rFonts w:cs="B Zar"/>
+          <w:lang w:bidi="fa-IR"/>
+        </w:rPr>
+        <w:t xml:space="preserve">: </w:t>
+      </w:r>
+      <w:r>
+        <w:rPr>
+          <w:rFonts w:cs="B Zar"/>
+          <w:rtl/>
+        </w:rPr>
+        <w:t>خانه‌های با تعداد بیشتر اتاق خواب‌ها قیمت‌های بالاتری دارند. همچنین، در خانه‌هایی با اتاق خواب کمتر، قیمت‌ها تنوع بیشتری دارند</w:t>
+      </w:r>
+      <w:r>
+        <w:rPr>
+          <w:rFonts w:cs="B Zar"/>
+          <w:lang w:bidi="fa-IR"/>
+        </w:rPr>
+        <w:t>.</w:t>
+      </w:r>
+    </w:p>
+    <w:p>
+      <w:pPr>
+        <w:pStyle w:val="ListParagraph"/>
+        <w:bidi/>
+        <w:spacing w:line="276" w:lineRule="auto"/>
+        <w:ind w:left="270"/>
+        <w:rPr>
+          <w:rFonts w:cs="B Zar"/>
+          <w:lang w:bidi="fa-IR"/>
+        </w:rPr>
+      </w:pPr>
+    </w:p>
+    <w:p>
+      <w:pPr>
+        <w:pStyle w:val="ListParagraph"/>
+        <w:bidi/>
+        <w:spacing w:line="276" w:lineRule="auto"/>
+        <w:ind w:left="270"/>
+        <w:rPr>
+          <w:rFonts w:cs="B Zar"/>
+          <w:lang w:bidi="fa-IR"/>
+        </w:rPr>
+      </w:pPr>
+      <w:r>
+        <w:rPr>
+          <w:rFonts w:cs="B Zar"/>
+          <w:lang w:bidi="fa-IR"/>
+        </w:rPr>
+        <w:t> </w:t>
+      </w:r>
+      <w:r>
+        <w:rPr>
+          <w:rFonts w:cs="B Zar"/>
+          <w:rtl/>
+        </w:rPr>
+        <w:t>نمودار جعبه‌ای: تعداد حمام‌ها و قیمت</w:t>
+      </w:r>
+    </w:p>
+    <w:p>
+      <w:pPr>
+        <w:pStyle w:val="ListParagraph"/>
+        <w:numPr>
+          <w:ilvl w:val="0"/>
+          <w:numId w:val="8"/>
+        </w:numPr>
+        <w:bidi/>
+        <w:spacing w:line="276" w:lineRule="auto"/>
+        <w:rPr>
+          <w:rFonts w:cs="B Zar"/>
+          <w:lang w:bidi="fa-IR"/>
+        </w:rPr>
+      </w:pPr>
+      <w:r>
+        <w:rPr>
+          <w:rFonts w:cs="B Zar"/>
+          <w:rtl/>
+        </w:rPr>
+        <w:t>توضیحات</w:t>
+      </w:r>
+      <w:r>
+        <w:rPr>
+          <w:rFonts w:cs="B Zar"/>
+          <w:lang w:bidi="fa-IR"/>
+        </w:rPr>
+        <w:t xml:space="preserve">: </w:t>
+      </w:r>
+      <w:r>
+        <w:rPr>
+          <w:rFonts w:cs="B Zar"/>
+          <w:rtl/>
+        </w:rPr>
+        <w:t>این نمودار ارتباط بین تعداد حمام‌ها و قیمت را نمایش می‌دهد</w:t>
+      </w:r>
+      <w:r>
+        <w:rPr>
+          <w:rFonts w:cs="B Zar"/>
+          <w:lang w:bidi="fa-IR"/>
+        </w:rPr>
+        <w:t>.</w:t>
+      </w:r>
+    </w:p>
+    <w:p>
+      <w:pPr>
+        <w:pStyle w:val="ListParagraph"/>
+        <w:numPr>
+          <w:ilvl w:val="0"/>
+          <w:numId w:val="8"/>
+        </w:numPr>
+        <w:bidi/>
+        <w:spacing w:line="276" w:lineRule="auto"/>
+        <w:rPr>
+          <w:rFonts w:cs="B Zar"/>
+          <w:lang w:bidi="fa-IR"/>
+        </w:rPr>
+      </w:pPr>
+      <w:r>
+        <w:rPr>
+          <w:rFonts w:cs="B Zar"/>
+          <w:rtl/>
+        </w:rPr>
+        <w:t>نتیجه</w:t>
+      </w:r>
+      <w:r>
+        <w:rPr>
+          <w:rFonts w:cs="B Zar"/>
+          <w:lang w:bidi="fa-IR"/>
+        </w:rPr>
+        <w:t xml:space="preserve">: </w:t>
+      </w:r>
+      <w:r>
+        <w:rPr>
+          <w:rFonts w:cs="B Zar"/>
+          <w:rtl/>
+        </w:rPr>
+        <w:t>مشابه اتاق خواب، تعداد بیشتر حمام‌ها معمولاً به قیمت‌های بالاتر منجر می‌شود. قیمت‌ها برای خانه‌هایی با تعداد کم حمام، بیشتر پراکنده هستند</w:t>
+      </w:r>
+      <w:r>
+        <w:rPr>
+          <w:rFonts w:cs="B Zar"/>
+          <w:lang w:bidi="fa-IR"/>
+        </w:rPr>
+        <w:t>.</w:t>
+      </w:r>
+    </w:p>
+    <w:p>
+      <w:pPr>
+        <w:pStyle w:val="ListParagraph"/>
+        <w:bidi/>
+        <w:spacing w:line="276" w:lineRule="auto"/>
+        <w:ind w:left="270"/>
+        <w:rPr>
+          <w:rFonts w:cs="B Zar"/>
+          <w:lang w:bidi="fa-IR"/>
+        </w:rPr>
+      </w:pPr>
+    </w:p>
+    <w:p>
+      <w:pPr>
+        <w:pStyle w:val="ListParagraph"/>
+        <w:bidi/>
+        <w:spacing w:line="276" w:lineRule="auto"/>
+        <w:ind w:left="270"/>
+        <w:rPr>
+          <w:rFonts w:cs="B Zar"/>
+          <w:lang w:bidi="fa-IR"/>
+        </w:rPr>
+      </w:pPr>
+      <w:r>
+        <w:rPr>
+          <w:rFonts w:cs="B Zar"/>
+          <w:lang w:bidi="fa-IR"/>
+        </w:rPr>
+        <w:t> </w:t>
+      </w:r>
+      <w:r>
+        <w:rPr>
+          <w:rFonts w:cs="B Zar"/>
+          <w:rtl/>
+        </w:rPr>
+        <w:t>نمودار جعبه‌ای: تعداد پیشنهادات و قیمت</w:t>
+      </w:r>
+    </w:p>
+    <w:p>
+      <w:pPr>
+        <w:pStyle w:val="ListParagraph"/>
+        <w:numPr>
+          <w:ilvl w:val="0"/>
+          <w:numId w:val="9"/>
+        </w:numPr>
+        <w:bidi/>
+        <w:spacing w:line="276" w:lineRule="auto"/>
+        <w:rPr>
+          <w:rFonts w:cs="B Zar"/>
+          <w:lang w:bidi="fa-IR"/>
+        </w:rPr>
+      </w:pPr>
+      <w:r>
+        <w:rPr>
+          <w:rFonts w:cs="B Zar"/>
+          <w:rtl/>
+        </w:rPr>
+        <w:t>توضیحات</w:t>
+      </w:r>
+      <w:r>
+        <w:rPr>
+          <w:rFonts w:cs="B Zar"/>
+          <w:lang w:bidi="fa-IR"/>
+        </w:rPr>
+        <w:t xml:space="preserve">: </w:t>
+      </w:r>
+      <w:r>
+        <w:rPr>
+          <w:rFonts w:cs="B Zar"/>
+          <w:rtl/>
+        </w:rPr>
+        <w:t>این نمودار نشان می‌دهد که چگونه تعداد پیشنهادات دریافتی برای یک ملک بر قیمت تأثیر می‌گذارد</w:t>
+      </w:r>
+      <w:r>
+        <w:rPr>
+          <w:rFonts w:cs="B Zar"/>
+          <w:lang w:bidi="fa-IR"/>
+        </w:rPr>
+        <w:t>.</w:t>
+      </w:r>
+    </w:p>
+    <w:p>
+      <w:pPr>
+        <w:pStyle w:val="ListParagraph"/>
+        <w:numPr>
+          <w:ilvl w:val="0"/>
+          <w:numId w:val="9"/>
+        </w:numPr>
+        <w:bidi/>
+        <w:spacing w:line="276" w:lineRule="auto"/>
+        <w:rPr>
+          <w:rFonts w:cs="B Zar"/>
+          <w:lang w:bidi="fa-IR"/>
+        </w:rPr>
+      </w:pPr>
+      <w:r>
+        <w:rPr>
+          <w:rFonts w:cs="B Zar"/>
+          <w:rtl/>
+        </w:rPr>
+        <w:t>نتیجه</w:t>
+      </w:r>
+      <w:r>
+        <w:rPr>
+          <w:rFonts w:cs="B Zar"/>
+          <w:lang w:bidi="fa-IR"/>
+        </w:rPr>
+        <w:t xml:space="preserve">: </w:t>
+      </w:r>
+      <w:r>
+        <w:rPr>
+          <w:rFonts w:cs="B Zar"/>
+          <w:rtl/>
+        </w:rPr>
+        <w:t xml:space="preserve">خانه‌هایی که پیشنهادات بیشتری دارند، قیمت‌های </w:t>
+      </w:r>
+      <w:r>
+        <w:rPr>
+          <w:rFonts w:cs="B Zar" w:hint="cs"/>
+          <w:rtl/>
+        </w:rPr>
+        <w:t>کمتری</w:t>
+      </w:r>
+      <w:r>
+        <w:rPr>
+          <w:rFonts w:cs="B Zar"/>
+          <w:rtl/>
+        </w:rPr>
+        <w:t xml:space="preserve"> نیز دارند. این می‌تواند نشان‌دهنده تقاضای بیشتر برای آن ملک باشد</w:t>
+      </w:r>
+      <w:r>
+        <w:rPr>
+          <w:rFonts w:cs="B Zar" w:hint="cs"/>
+          <w:rtl/>
+          <w:lang w:bidi="fa-IR"/>
+        </w:rPr>
+        <w:t xml:space="preserve"> و همچنین نشان دهنده سطح توان مالی افراد را نیز در بر داشته باشد.</w:t>
+      </w:r>
+    </w:p>
+    <w:p>
+      <w:pPr>
+        <w:pStyle w:val="ListParagraph"/>
+        <w:bidi/>
+        <w:spacing w:line="276" w:lineRule="auto"/>
+        <w:ind w:left="270"/>
+        <w:rPr>
+          <w:rFonts w:cs="B Zar"/>
+          <w:lang w:bidi="fa-IR"/>
+        </w:rPr>
+      </w:pPr>
+    </w:p>
+    <w:p>
+      <w:pPr>
+        <w:pStyle w:val="ListParagraph"/>
+        <w:bidi/>
+        <w:spacing w:line="276" w:lineRule="auto"/>
+        <w:ind w:left="270"/>
+        <w:rPr>
+          <w:rFonts w:cs="B Zar"/>
+          <w:lang w:bidi="fa-IR"/>
+        </w:rPr>
+      </w:pPr>
+      <w:r>
+        <w:rPr>
+          <w:rFonts w:cs="B Zar"/>
+          <w:lang w:bidi="fa-IR"/>
+        </w:rPr>
+        <w:t> </w:t>
+      </w:r>
+      <w:r>
+        <w:rPr>
+          <w:rFonts w:cs="B Zar"/>
+          <w:rtl/>
+        </w:rPr>
+        <w:t>نمودار جعبه‌ای: نوع ساخت (آجر) و قیمت</w:t>
+      </w:r>
+    </w:p>
+    <w:p>
+      <w:pPr>
+        <w:pStyle w:val="ListParagraph"/>
+        <w:numPr>
+          <w:ilvl w:val="0"/>
+          <w:numId w:val="10"/>
+        </w:numPr>
+        <w:bidi/>
+        <w:spacing w:line="276" w:lineRule="auto"/>
+        <w:rPr>
+          <w:rFonts w:cs="B Zar"/>
+          <w:lang w:bidi="fa-IR"/>
+        </w:rPr>
+      </w:pPr>
+      <w:r>
+        <w:rPr>
+          <w:rFonts w:cs="B Zar"/>
+          <w:rtl/>
+        </w:rPr>
+        <w:t>توضیحات</w:t>
+      </w:r>
+      <w:r>
+        <w:rPr>
+          <w:rFonts w:cs="B Zar"/>
+          <w:lang w:bidi="fa-IR"/>
+        </w:rPr>
+        <w:t xml:space="preserve">: </w:t>
+      </w:r>
+      <w:r>
+        <w:rPr>
+          <w:rFonts w:cs="B Zar"/>
+          <w:rtl/>
+        </w:rPr>
+        <w:t>این نمودار قیمت‌گذاری را بر اساس نوع ساخت، یعنی «آجر» یا «غیراجر» نشان می‌دهد</w:t>
+      </w:r>
+      <w:r>
+        <w:rPr>
+          <w:rFonts w:cs="B Zar"/>
+          <w:lang w:bidi="fa-IR"/>
+        </w:rPr>
+        <w:t>.</w:t>
+      </w:r>
+    </w:p>
+    <w:p>
+      <w:pPr>
+        <w:pStyle w:val="ListParagraph"/>
+        <w:numPr>
+          <w:ilvl w:val="0"/>
+          <w:numId w:val="10"/>
+        </w:numPr>
+        <w:bidi/>
+        <w:spacing w:line="276" w:lineRule="auto"/>
+        <w:rPr>
+          <w:rFonts w:cs="B Zar"/>
+          <w:lang w:bidi="fa-IR"/>
+        </w:rPr>
+      </w:pPr>
+      <w:r>
+        <w:rPr>
+          <w:rFonts w:cs="B Zar"/>
+          <w:rtl/>
+        </w:rPr>
+        <w:t>نتیجه</w:t>
+      </w:r>
+      <w:r>
+        <w:rPr>
+          <w:rFonts w:cs="B Zar"/>
+          <w:lang w:bidi="fa-IR"/>
+        </w:rPr>
+        <w:t xml:space="preserve">: </w:t>
+      </w:r>
+      <w:r>
+        <w:rPr>
+          <w:rFonts w:cs="B Zar"/>
+          <w:rtl/>
+        </w:rPr>
+        <w:t>خانه‌های ساخته شده از آجر معمولاً قیمت‌های بالاتری دارند که می‌تواند به دلیل کیفیت بالاتر و جذابیت بیشتر این نوع ساخت باشد</w:t>
+      </w:r>
+      <w:r>
+        <w:rPr>
+          <w:rFonts w:cs="B Zar"/>
+          <w:lang w:bidi="fa-IR"/>
+        </w:rPr>
+        <w:t>.</w:t>
+      </w:r>
+    </w:p>
+    <w:p>
+      <w:pPr>
+        <w:pStyle w:val="ListParagraph"/>
+        <w:bidi/>
+        <w:spacing w:line="276" w:lineRule="auto"/>
+        <w:ind w:left="270"/>
+        <w:rPr>
+          <w:rFonts w:cs="B Zar"/>
+          <w:lang w:bidi="fa-IR"/>
+        </w:rPr>
+      </w:pPr>
+    </w:p>
+    <w:p>
+      <w:pPr>
+        <w:pStyle w:val="ListParagraph"/>
+        <w:bidi/>
+        <w:spacing w:line="276" w:lineRule="auto"/>
+        <w:ind w:left="270"/>
+        <w:rPr>
+          <w:rFonts w:cs="B Zar"/>
+          <w:rtl/>
+          <w:lang w:bidi="fa-IR"/>
+        </w:rPr>
+      </w:pPr>
+    </w:p>
+    <w:p>
+      <w:pPr>
+        <w:pStyle w:val="ListParagraph"/>
+        <w:bidi/>
+        <w:spacing w:line="276" w:lineRule="auto"/>
+        <w:ind w:left="270"/>
+        <w:rPr>
+          <w:rFonts w:cs="B Zar"/>
+          <w:lang w:bidi="fa-IR"/>
+        </w:rPr>
+      </w:pPr>
+      <w:r>
+        <w:rPr>
+          <w:rFonts w:cs="B Zar"/>
+          <w:lang w:bidi="fa-IR"/>
+        </w:rPr>
+        <w:lastRenderedPageBreak/>
+        <w:t> </w:t>
+      </w:r>
+      <w:r>
+        <w:rPr>
+          <w:rFonts w:cs="B Zar"/>
+          <w:rtl/>
+        </w:rPr>
+        <w:t>نمودار جعبه‌ای: محله و قیمت</w:t>
+      </w:r>
+    </w:p>
+    <w:p>
+      <w:pPr>
+        <w:pStyle w:val="ListParagraph"/>
+        <w:numPr>
+          <w:ilvl w:val="0"/>
+          <w:numId w:val="11"/>
+        </w:numPr>
+        <w:bidi/>
+        <w:spacing w:line="276" w:lineRule="auto"/>
+        <w:rPr>
+          <w:rFonts w:cs="B Zar"/>
+          <w:lang w:bidi="fa-IR"/>
+        </w:rPr>
+      </w:pPr>
+      <w:r>
+        <w:rPr>
+          <w:rFonts w:cs="B Zar"/>
+          <w:rtl/>
+        </w:rPr>
+        <w:t>توضیحات</w:t>
+      </w:r>
+      <w:r>
+        <w:rPr>
+          <w:rFonts w:cs="B Zar"/>
+          <w:lang w:bidi="fa-IR"/>
+        </w:rPr>
+        <w:t xml:space="preserve">: </w:t>
+      </w:r>
+      <w:r>
+        <w:rPr>
+          <w:rFonts w:cs="B Zar"/>
+          <w:rtl/>
+        </w:rPr>
+        <w:t>این نمودار تفاوت قیمت‌ها را بر اساس محله نمایش می‌دهد</w:t>
+      </w:r>
+      <w:r>
+        <w:rPr>
+          <w:rFonts w:cs="B Zar"/>
+          <w:lang w:bidi="fa-IR"/>
+        </w:rPr>
+        <w:t>.</w:t>
+      </w:r>
+    </w:p>
+    <w:p>
+      <w:pPr>
+        <w:pStyle w:val="ListParagraph"/>
+        <w:numPr>
+          <w:ilvl w:val="0"/>
+          <w:numId w:val="11"/>
+        </w:numPr>
+        <w:bidi/>
+        <w:spacing w:line="276" w:lineRule="auto"/>
+        <w:rPr>
+          <w:rFonts w:cs="B Zar"/>
+          <w:lang w:bidi="fa-IR"/>
+        </w:rPr>
+      </w:pPr>
+      <w:r>
+        <w:rPr>
+          <w:rFonts w:cs="B Zar"/>
+          <w:rtl/>
+        </w:rPr>
+        <w:t>نتیجه</w:t>
+      </w:r>
+      <w:r>
+        <w:rPr>
+          <w:rFonts w:cs="B Zar"/>
+          <w:lang w:bidi="fa-IR"/>
+        </w:rPr>
+        <w:t xml:space="preserve">: </w:t>
+      </w:r>
+      <w:r>
+        <w:rPr>
+          <w:rFonts w:cs="B Zar"/>
+          <w:rtl/>
+        </w:rPr>
+        <w:t>به نظر می‌رسد که محله‌های غرب</w:t>
+      </w:r>
+      <w:r>
+        <w:rPr>
+          <w:rFonts w:cs="B Zar"/>
+          <w:lang w:bidi="fa-IR"/>
+        </w:rPr>
+        <w:t xml:space="preserve"> (West) </w:t>
+      </w:r>
+      <w:r>
+        <w:rPr>
+          <w:rFonts w:cs="B Zar"/>
+          <w:rtl/>
+        </w:rPr>
+        <w:t>قیمت‌های بالاتری تولید می‌کنند در حالی که محله‌های شرق</w:t>
+      </w:r>
+      <w:r>
+        <w:rPr>
+          <w:rFonts w:cs="B Zar"/>
+          <w:lang w:bidi="fa-IR"/>
+        </w:rPr>
+        <w:t xml:space="preserve"> (East) </w:t>
+      </w:r>
+      <w:r>
+        <w:rPr>
+          <w:rFonts w:cs="B Zar"/>
+          <w:rtl/>
+        </w:rPr>
+        <w:t>قیمت‌های کمتری دارند. این می‌تواند به عوامل مختلفی از جمله امکانات اطراف و دسترسی به خدمات مرتبط باشد</w:t>
+      </w:r>
+      <w:r>
+        <w:rPr>
+          <w:rFonts w:cs="B Zar"/>
+          <w:lang w:bidi="fa-IR"/>
+        </w:rPr>
+        <w:t>.</w:t>
+      </w:r>
+    </w:p>
+    <w:p>
+      <w:pPr>
+        <w:bidi/>
+        <w:spacing w:line="276" w:lineRule="auto"/>
+        <w:jc w:val="center"/>
+        <w:rPr>
+          <w:rFonts w:cs="B Zar"/>
+          <w:rtl/>
+          <w:lang w:bidi="fa-IR"/>
+        </w:rPr>
+      </w:pPr>
+      <w:r>
+        <w:rPr>
+          <w:rFonts w:cs="B Zar"/>
+          <w:rtl/>
+          <w:lang w:bidi="fa-IR"/>
+        </w:rPr>
+        <w:drawing>
+          <wp:inline distT="0" distB="0" distL="0" distR="0" wp14:anchorId="19EB43F2" wp14:editId="6E7383F5">
+            <wp:extent cx="5943600" cy="3272155"/>
+            <wp:effectExtent l="0" t="0" r="0" b="4445"/>
+            <wp:docPr id="1131471522" name="Picture 1"/>
+            <wp:cNvGraphicFramePr>
+              <a:graphicFrameLocks xmlns:a="http://schemas.openxmlformats.org/drawingml/2006/main" noChangeAspect="1"/>
+            </wp:cNvGraphicFramePr>
+            <a:graphic xmlns:a="http://schemas.openxmlformats.org/drawingml/2006/main">
+              <a:graphicData uri="http://schemas.openxmlformats.org/drawingml/2006/picture">
+                <pic:pic xmlns:pic="http://schemas.openxmlformats.org/drawingml/2006/picture">
+                  <pic:nvPicPr>
+                    <pic:cNvPr id="1131471522" name=""/>
+                    <pic:cNvPicPr/>
+                  </pic:nvPicPr>
+                  <pic:blipFill>
+                    <a:blip r:embed="rId12"/>
+                    <a:stretch>
+                      <a:fillRect/>
+                    </a:stretch>
+                  </pic:blipFill>
+                  <pic:spPr>
+                    <a:xfrm>
+                      <a:off x="0" y="0"/>
+                      <a:ext cx="5965802" cy="3284378"/>
+                    </a:xfrm>
+                    <a:prstGeom prst="rect">
+                      <a:avLst/>
+                    </a:prstGeom>
+                  </pic:spPr>
+                </pic:pic>
+              </a:graphicData>
+            </a:graphic>
+          </wp:inline>
+        </w:drawing>
+      </w:r>
+    </w:p>
+    <w:p>
+      <w:pPr>
+        <w:bidi/>
+        <w:spacing w:line="276" w:lineRule="auto"/>
+        <w:jc w:val="center"/>
+        <w:rPr>
+          <w:rFonts w:cs="B Zar"/>
+          <w:rtl/>
+          <w:lang w:bidi="fa-IR"/>
+        </w:rPr>
+      </w:pPr>
+      <w:r>
+        <w:rPr>
+          <w:rFonts w:cs="B Zar"/>
+          <w:rtl/>
+          <w:lang w:bidi="fa-IR"/>
+        </w:rPr>
+        <w:drawing>
+          <wp:inline distT="0" distB="0" distL="0" distR="0" wp14:anchorId="042F3B5A" wp14:editId="0B8352C6">
+            <wp:extent cx="3672839" cy="2143579"/>
+            <wp:effectExtent l="0" t="0" r="4445" b="9525"/>
+            <wp:docPr id="1566828303" name="Picture 1"/>
+            <wp:cNvGraphicFramePr>
+              <a:graphicFrameLocks xmlns:a="http://schemas.openxmlformats.org/drawingml/2006/main" noChangeAspect="1"/>
+            </wp:cNvGraphicFramePr>
+            <a:graphic xmlns:a="http://schemas.openxmlformats.org/drawingml/2006/main">
+              <a:graphicData uri="http://schemas.openxmlformats.org/drawingml/2006/picture">
+                <pic:pic xmlns:pic="http://schemas.openxmlformats.org/drawingml/2006/picture">
+                  <pic:nvPicPr>
+                    <pic:cNvPr id="1566828303" name=""/>
+                    <pic:cNvPicPr/>
+                  </pic:nvPicPr>
+                  <pic:blipFill>
+                    <a:blip r:embed="rId13"/>
+                    <a:stretch>
+                      <a:fillRect/>
+                    </a:stretch>
+                  </pic:blipFill>
+                  <pic:spPr>
+                    <a:xfrm>
+                      <a:off x="0" y="0"/>
+                      <a:ext cx="3681075" cy="2148386"/>
+                    </a:xfrm>
+                    <a:prstGeom prst="rect">
+                      <a:avLst/>
+                    </a:prstGeom>
+                  </pic:spPr>
+                </pic:pic>
+              </a:graphicData>
+            </a:graphic>
+          </wp:inline>
+        </w:drawing>
+      </w:r>
+    </w:p>
+    <w:p>
+      <w:pPr>
+        <w:bidi/>
+        <w:spacing w:line="276" w:lineRule="auto"/>
+        <w:jc w:val="center"/>
+        <w:rPr>
+          <w:rFonts w:cs="B Zar"/>
+          <w:rtl/>
+          <w:lang w:bidi="fa-IR"/>
+        </w:rPr>
+      </w:pPr>
+    </w:p>
+    <w:p>
+      <w:pPr>
+        <w:bidi/>
+        <w:spacing w:line="276" w:lineRule="auto"/>
+        <w:jc w:val="center"/>
+        <w:rPr>
+          <w:rFonts w:cs="B Zar"/>
+          <w:rtl/>
+          <w:lang w:bidi="fa-IR"/>
+        </w:rPr>
+      </w:pPr>
+    </w:p>
+    <w:p>
+      <w:pPr>
+        <w:pStyle w:val="ListParagraph"/>
+        <w:numPr>
+          <w:ilvl w:val="0"/>
+          <w:numId w:val="5"/>
+        </w:numPr>
+        <w:bidi/>
+        <w:spacing w:line="276" w:lineRule="auto"/>
+        <w:ind w:left="0"/>
+        <w:rPr>
+          <w:rFonts w:cs="B Zar"/>
+          <w:b/>
+          <w:bCs/>
+          <w:sz w:val="26"/>
+          <w:szCs w:val="26"/>
+          <w:lang w:bidi="fa-IR"/>
+        </w:rPr>
+      </w:pPr>
+      <w:r>
+        <w:rPr>
+          <w:rFonts w:cs="B Zar" w:hint="cs"/>
+          <w:b/>
+          <w:bCs/>
+          <w:sz w:val="26"/>
+          <w:szCs w:val="26"/>
+          <w:rtl/>
+          <w:lang w:bidi="fa-IR"/>
+        </w:rPr>
+        <w:lastRenderedPageBreak/>
+        <w:t>تقسیم بندی داده‌های آموزش و تست</w:t>
+      </w:r>
+    </w:p>
+    <w:p>
+      <w:pPr>
+        <w:pStyle w:val="ListParagraph"/>
+        <w:bidi/>
+        <w:spacing w:line="276" w:lineRule="auto"/>
+        <w:ind w:left="360"/>
+        <w:jc w:val="both"/>
+        <w:rPr>
+          <w:rFonts w:cs="B Zar" w:hint="cs"/>
+          <w:lang w:bidi="fa-IR"/>
+        </w:rPr>
+      </w:pPr>
+      <w:r>
+        <w:rPr>
+          <w:rFonts w:cs="B Zar" w:hint="cs"/>
+          <w:rtl/>
+          <w:lang w:bidi="fa-IR"/>
+        </w:rPr>
+        <w:t>در این مرحله با توجه به اینکه نیاز است مدل را با بخشی از داده‌ها آموزش دهیم و با بخشی دیگر تست کنیم، بعد از عملیات‌های پیش پردازش که انجام شد به سراغ این تقسیم بندی به صورت 90 درصد داده‌های آموزش و 10 درصد داده‌های تست می‌رویم.</w:t>
+      </w:r>
+    </w:p>
+    <w:p>
+      <w:pPr>
+        <w:bidi/>
+        <w:spacing w:line="276" w:lineRule="auto"/>
+        <w:jc w:val="center"/>
+        <w:rPr>
+          <w:rFonts w:cs="B Zar"/>
+          <w:rtl/>
+          <w:lang w:bidi="fa-IR"/>
+        </w:rPr>
+      </w:pPr>
+      <w:r>
+        <w:rPr>
+          <w:rFonts w:cs="B Zar"/>
+          <w:rtl/>
+          <w:lang w:bidi="fa-IR"/>
+        </w:rPr>
+        <w:drawing>
+          <wp:inline distT="0" distB="0" distL="0" distR="0" wp14:anchorId="54E8445D" wp14:editId="50A957C3">
+            <wp:extent cx="5943600" cy="530225"/>
+            <wp:effectExtent l="0" t="0" r="0" b="3175"/>
+            <wp:docPr id="1302665819" name="Picture 1"/>
+            <wp:cNvGraphicFramePr>
+              <a:graphicFrameLocks xmlns:a="http://schemas.openxmlformats.org/drawingml/2006/main" noChangeAspect="1"/>
+            </wp:cNvGraphicFramePr>
+            <a:graphic xmlns:a="http://schemas.openxmlformats.org/drawingml/2006/main">
+              <a:graphicData uri="http://schemas.openxmlformats.org/drawingml/2006/picture">
+                <pic:pic xmlns:pic="http://schemas.openxmlformats.org/drawingml/2006/picture">
+                  <pic:nvPicPr>
+                    <pic:cNvPr id="1302665819" name=""/>
+                    <pic:cNvPicPr/>
+                  </pic:nvPicPr>
+                  <pic:blipFill>
+                    <a:blip r:embed="rId14"/>
+                    <a:stretch>
+                      <a:fillRect/>
+                    </a:stretch>
+                  </pic:blipFill>
+                  <pic:spPr>
+                    <a:xfrm>
+                      <a:off x="0" y="0"/>
+                      <a:ext cx="5943600" cy="530225"/>
+                    </a:xfrm>
+                    <a:prstGeom prst="rect">
+                      <a:avLst/>
+                    </a:prstGeom>
+                  </pic:spPr>
+                </pic:pic>
+              </a:graphicData>
+            </a:graphic>
+          </wp:inline>
+        </w:drawing>
+      </w:r>
+    </w:p>
+    <w:p>
+      <w:pPr>
+        <w:bidi/>
+        <w:spacing w:line="276" w:lineRule="auto"/>
+        <w:jc w:val="center"/>
+        <w:rPr>
+          <w:rFonts w:cs="B Zar"/>
+          <w:rtl/>
+          <w:lang w:bidi="fa-IR"/>
+        </w:rPr>
+      </w:pPr>
+    </w:p>
+    <w:p>
+      <w:pPr>
+        <w:pStyle w:val="ListParagraph"/>
+        <w:numPr>
+          <w:ilvl w:val="0"/>
+          <w:numId w:val="5"/>
+        </w:numPr>
+        <w:bidi/>
+        <w:spacing w:line="276" w:lineRule="auto"/>
+        <w:ind w:left="0"/>
+        <w:rPr>
+          <w:rFonts w:cs="B Zar"/>
+          <w:b/>
+          <w:bCs/>
+          <w:sz w:val="26"/>
+          <w:szCs w:val="26"/>
+          <w:lang w:bidi="fa-IR"/>
+        </w:rPr>
+      </w:pPr>
+      <w:r>
+        <w:rPr>
+          <w:rFonts w:cs="B Zar" w:hint="cs"/>
+          <w:b/>
+          <w:bCs/>
+          <w:sz w:val="26"/>
+          <w:szCs w:val="26"/>
+          <w:rtl/>
+          <w:lang w:bidi="fa-IR"/>
+        </w:rPr>
+        <w:t>انکودینگ و نرمال‌سازی</w:t>
+      </w:r>
+    </w:p>
+    <w:p>
+      <w:pPr>
+        <w:pStyle w:val="ListParagraph"/>
+        <w:bidi/>
+        <w:spacing w:line="276" w:lineRule="auto"/>
+        <w:ind w:left="270"/>
+        <w:jc w:val="both"/>
+        <w:rPr>
+          <w:rFonts w:cs="B Zar"/>
+          <w:rtl/>
+          <w:lang w:bidi="fa-IR"/>
+        </w:rPr>
+      </w:pPr>
+      <w:r>
+        <w:rPr>
+          <w:rFonts w:cs="B Zar" w:hint="cs"/>
+          <w:rtl/>
+          <w:lang w:bidi="fa-IR"/>
+        </w:rPr>
+        <w:t>برای مدل‌هایی مانند رگرسیون خطی که به داده‌ها و ارتباط بین آن ها حساس هستند، نرمال‌سازی یک امر بسیار مهم است</w:t>
+      </w:r>
+      <w:r>
+        <w:rPr>
+          <w:rFonts w:cs="B Zar" w:hint="cs"/>
+          <w:rtl/>
+          <w:lang w:bidi="fa-IR"/>
+        </w:rPr>
+        <w:t>،</w:t>
+      </w:r>
+      <w:r>
+        <w:rPr>
+          <w:rFonts w:cs="B Zar" w:hint="cs"/>
+          <w:rtl/>
+          <w:lang w:bidi="fa-IR"/>
+        </w:rPr>
+        <w:t xml:space="preserve"> از این رو ابتدا داده‌های آموزش را بر اساس میانگین 0 و انحراف معیار 1 نرمال میکنیم تا بتوانیم به درستی روابط بین داده‌ها را در آموزش مدل مدل ترسیم کنیم و همچنین بعد از نرمال‌سازی داده‌های آموزش از جزئیات آن برای نرمال سازی داده‌های تست استفاده میکنیم و بعد از آن به سراغ انکود کردن و تبدیل داده‌های دسته‌ای به عددی میرویم</w:t>
+      </w:r>
+      <w:r>
+        <w:rPr>
+          <w:rFonts w:cs="B Zar" w:hint="cs"/>
+          <w:rtl/>
+          <w:lang w:bidi="fa-IR"/>
+        </w:rPr>
+        <w:t>،</w:t>
+      </w:r>
+      <w:r>
+        <w:rPr>
+          <w:rFonts w:cs="B Zar" w:hint="cs"/>
+          <w:rtl/>
+          <w:lang w:bidi="fa-IR"/>
+        </w:rPr>
+        <w:t xml:space="preserve"> که به آن انکود کردن می‌گویند</w:t>
+      </w:r>
+      <w:r>
+        <w:rPr>
+          <w:rFonts w:cs="B Zar" w:hint="cs"/>
+          <w:rtl/>
+          <w:lang w:bidi="fa-IR"/>
+        </w:rPr>
+        <w:t>.</w:t>
+      </w:r>
+      <w:r>
+        <w:rPr>
+          <w:rFonts w:cs="B Zar" w:hint="cs"/>
+          <w:rtl/>
+          <w:lang w:bidi="fa-IR"/>
+        </w:rPr>
+        <w:t xml:space="preserve"> با توجه به اینکه چه در لیبل انکودینگ و چه در وان هات انکودینگ از 0 و 1 فراتر نمیرویم نیازی به نرمال‌سازی نیست.</w:t>
+      </w:r>
+    </w:p>
+    <w:p>
+      <w:pPr>
+        <w:pStyle w:val="ListParagraph"/>
+        <w:bidi/>
+        <w:spacing w:line="276" w:lineRule="auto"/>
+        <w:ind w:left="270"/>
+        <w:jc w:val="both"/>
+        <w:rPr>
+          <w:rFonts w:cs="B Zar"/>
+          <w:rtl/>
+          <w:lang w:bidi="fa-IR"/>
+        </w:rPr>
+      </w:pPr>
+    </w:p>
+    <w:p>
+      <w:pPr>
+        <w:bidi/>
+        <w:spacing w:line="276" w:lineRule="auto"/>
+        <w:jc w:val="center"/>
+        <w:rPr>
+          <w:rFonts w:cs="B Zar"/>
+          <w:rtl/>
+          <w:lang w:bidi="fa-IR"/>
+        </w:rPr>
+      </w:pPr>
+      <w:r>
+        <w:rPr>
+          <w:rFonts w:cs="B Zar"/>
+          <w:rtl/>
+          <w:lang w:bidi="fa-IR"/>
+        </w:rPr>
+        <w:drawing>
+          <wp:inline distT="0" distB="0" distL="0" distR="0" wp14:anchorId="504C1329" wp14:editId="1187F5D9">
+            <wp:extent cx="5829300" cy="3140099"/>
+            <wp:effectExtent l="0" t="0" r="0" b="3175"/>
+            <wp:docPr id="1958476188" name="Picture 1"/>
+            <wp:cNvGraphicFramePr>
+              <a:graphicFrameLocks xmlns:a="http://schemas.openxmlformats.org/drawingml/2006/main" noChangeAspect="1"/>
+            </wp:cNvGraphicFramePr>
+            <a:graphic xmlns:a="http://schemas.openxmlformats.org/drawingml/2006/main">
+              <a:graphicData uri="http://schemas.openxmlformats.org/drawingml/2006/picture">
+                <pic:pic xmlns:pic="http://schemas.openxmlformats.org/drawingml/2006/picture">
+                  <pic:nvPicPr>
+                    <pic:cNvPr id="1958476188" name=""/>
+                    <pic:cNvPicPr/>
+                  </pic:nvPicPr>
+                  <pic:blipFill>
+                    <a:blip r:embed="rId15"/>
+                    <a:stretch>
+                      <a:fillRect/>
+                    </a:stretch>
+                  </pic:blipFill>
+                  <pic:spPr>
+                    <a:xfrm>
+                      <a:off x="0" y="0"/>
+                      <a:ext cx="5843377" cy="3147682"/>
+                    </a:xfrm>
+                    <a:prstGeom prst="rect">
+                      <a:avLst/>
+                    </a:prstGeom>
+                  </pic:spPr>
+                </pic:pic>
+              </a:graphicData>
+            </a:graphic>
+          </wp:inline>
+        </w:drawing>
+      </w:r>
+    </w:p>
+    <w:p>
+      <w:pPr>
+        <w:bidi/>
+        <w:spacing w:line="276" w:lineRule="auto"/>
+        <w:jc w:val="center"/>
+        <w:rPr>
+          <w:rFonts w:cs="B Zar"/>
+          <w:rtl/>
+          <w:lang w:bidi="fa-IR"/>
+        </w:rPr>
+      </w:pPr>
+    </w:p>
+    <w:p>
+      <w:pPr>
+        <w:pStyle w:val="ListParagraph"/>
+        <w:numPr>
+          <w:ilvl w:val="0"/>
+          <w:numId w:val="5"/>
+        </w:numPr>
+        <w:bidi/>
+        <w:spacing w:line="276" w:lineRule="auto"/>
+        <w:ind w:left="0"/>
+        <w:rPr>
+          <w:rFonts w:cs="B Zar"/>
+          <w:b/>
+          <w:bCs/>
+          <w:sz w:val="26"/>
+          <w:szCs w:val="26"/>
+          <w:lang w:bidi="fa-IR"/>
+        </w:rPr>
+      </w:pPr>
+      <w:r>
+        <w:rPr>
+          <w:rFonts w:cs="B Zar" w:hint="cs"/>
+          <w:b/>
+          <w:bCs/>
+          <w:sz w:val="26"/>
+          <w:szCs w:val="26"/>
+          <w:rtl/>
+          <w:lang w:bidi="fa-IR"/>
+        </w:rPr>
+        <w:lastRenderedPageBreak/>
+        <w:t>پیاده‌سازی مدل و تابع هدف</w:t>
+      </w:r>
+    </w:p>
+    <w:p>
+      <w:pPr>
+        <w:pStyle w:val="ListParagraph"/>
+        <w:bidi/>
+        <w:spacing w:line="276" w:lineRule="auto"/>
+        <w:ind w:left="270"/>
+        <w:jc w:val="both"/>
+        <w:rPr>
+          <w:rFonts w:cs="B Zar"/>
+          <w:rtl/>
+          <w:lang w:bidi="fa-IR"/>
+        </w:rPr>
+      </w:pPr>
+      <w:r>
+        <w:rPr>
+          <w:rFonts w:cs="B Zar" w:hint="cs"/>
+          <w:rtl/>
+          <w:lang w:bidi="fa-IR"/>
+        </w:rPr>
+        <w:t>این بخش مهم‌ترین مرحله در این ساختار است و در اینجا از مدل رگرسیون خطی استفاده می‌کنیم که یکی از مدل‌های پایه در زمینه هوش مصنوعی شناخته میشود</w:t>
+      </w:r>
+      <w:r>
+        <w:rPr>
+          <w:rFonts w:cs="B Zar" w:hint="cs"/>
+          <w:rtl/>
+          <w:lang w:bidi="fa-IR"/>
+        </w:rPr>
+        <w:t>،</w:t>
+      </w:r>
+      <w:r>
+        <w:rPr>
+          <w:rFonts w:cs="B Zar" w:hint="cs"/>
+          <w:rtl/>
+          <w:lang w:bidi="fa-IR"/>
+        </w:rPr>
+        <w:t xml:space="preserve"> که روش عملکرد آن با استفاده از فرمول خط هست</w:t>
+      </w:r>
+      <w:r>
+        <w:rPr>
+          <w:rFonts w:cs="B Zar" w:hint="cs"/>
+          <w:rtl/>
+          <w:lang w:bidi="fa-IR"/>
+        </w:rPr>
+        <w:t>،</w:t>
+      </w:r>
+      <w:r>
+        <w:rPr>
+          <w:rFonts w:cs="B Zar" w:hint="cs"/>
+          <w:rtl/>
+          <w:lang w:bidi="fa-IR"/>
+        </w:rPr>
+        <w:t xml:space="preserve"> که در آن شیب خط و عرض از مبدا تعریف میکنیم و در اینجا این‌ها ب</w:t>
+      </w:r>
+      <w:r>
+        <w:rPr>
+          <w:rFonts w:cs="B Zar" w:hint="cs"/>
+          <w:rtl/>
+          <w:lang w:bidi="fa-IR"/>
+        </w:rPr>
+        <w:t>ه</w:t>
+      </w:r>
+      <w:r>
+        <w:rPr>
+          <w:rFonts w:cs="B Zar" w:hint="cs"/>
+          <w:rtl/>
+          <w:lang w:bidi="fa-IR"/>
+        </w:rPr>
+        <w:t xml:space="preserve"> عنوان پارامترها و یا وزن‌های مدل تلقی میشوند و شیب را نیز بایاس میخوانند.</w:t>
+      </w:r>
+    </w:p>
+    <w:p>
+      <w:pPr>
+        <w:pStyle w:val="ListParagraph"/>
+        <w:bidi/>
+        <w:spacing w:line="276" w:lineRule="auto"/>
+        <w:ind w:left="270"/>
+        <w:jc w:val="both"/>
+        <w:rPr>
+          <w:rFonts w:cs="B Zar"/>
+          <w:rtl/>
+          <w:lang w:bidi="fa-IR"/>
+        </w:rPr>
+      </w:pPr>
+      <w:r>
+        <w:rPr>
+          <w:rFonts w:cs="B Zar" w:hint="cs"/>
+          <w:rtl/>
+          <w:lang w:bidi="fa-IR"/>
+        </w:rPr>
+        <w:t>بعد از آن استفاده از تابع هدف یا لاس هست که میزان عملکرد مدل را بررسی میکند</w:t>
+      </w:r>
+      <w:r>
+        <w:rPr>
+          <w:rFonts w:cs="B Zar" w:hint="cs"/>
+          <w:rtl/>
+          <w:lang w:bidi="fa-IR"/>
+        </w:rPr>
+        <w:t>،</w:t>
+      </w:r>
+      <w:r>
+        <w:rPr>
+          <w:rFonts w:cs="B Zar" w:hint="cs"/>
+          <w:rtl/>
+          <w:lang w:bidi="fa-IR"/>
+        </w:rPr>
+        <w:t xml:space="preserve"> تا بتواند آپدیت‌های مورد نیاز را بر روی وزن‌ها انجام دهد و مدل را به‌درستی آموزش دهد</w:t>
+      </w:r>
+      <w:r>
+        <w:rPr>
+          <w:rFonts w:cs="B Zar" w:hint="cs"/>
+          <w:rtl/>
+          <w:lang w:bidi="fa-IR"/>
+        </w:rPr>
+        <w:t>،</w:t>
+      </w:r>
+      <w:r>
+        <w:rPr>
+          <w:rFonts w:cs="B Zar" w:hint="cs"/>
+          <w:rtl/>
+          <w:lang w:bidi="fa-IR"/>
+        </w:rPr>
+        <w:t xml:space="preserve"> که در اینجا از </w:t>
+      </w:r>
+      <w:r>
+        <w:rPr>
+          <w:rFonts w:cs="B Zar"/>
+          <w:lang w:bidi="fa-IR"/>
+        </w:rPr>
+        <w:t>Root Mean Square Error</w:t>
+      </w:r>
+      <w:r>
+        <w:rPr>
+          <w:rFonts w:cs="B Zar" w:hint="cs"/>
+          <w:rtl/>
+          <w:lang w:bidi="fa-IR"/>
+        </w:rPr>
+        <w:t xml:space="preserve"> استفاده میکنیم که یکی از تابع‌های لاس معروف به شمار میرود.</w:t>
+      </w:r>
+    </w:p>
+    <w:p>
+      <w:pPr>
+        <w:pStyle w:val="ListParagraph"/>
+        <w:bidi/>
+        <w:spacing w:line="276" w:lineRule="auto"/>
+        <w:ind w:left="270"/>
+        <w:jc w:val="both"/>
+        <w:rPr>
+          <w:rFonts w:cs="B Zar"/>
+          <w:rtl/>
+          <w:lang w:bidi="fa-IR"/>
+        </w:rPr>
+      </w:pPr>
+      <w:r>
+        <w:rPr>
+          <w:rFonts w:cs="B Zar" w:hint="cs"/>
+          <w:rtl/>
+          <w:lang w:bidi="fa-IR"/>
+        </w:rPr>
+        <w:t>حال با استفاده از این موارد نیاز است که در هر دور وزن‌ها آپدیت شوند، که در اینجا بر اساس یکی از روش‌های مرسوم به نام گرادیان کاهشی این اتفاق می‌افتد و تا زمانی که به مقدار مناسب و بهینه همگرا نشویم این روند متوقف نخواهد شد تا اینکه تعداد دورهای مشخص شده را به پایان برسانیم.</w:t>
+      </w:r>
+    </w:p>
+    <w:p>
+      <w:pPr>
+        <w:bidi/>
+        <w:spacing w:line="276" w:lineRule="auto"/>
+        <w:jc w:val="both"/>
+        <w:rPr>
+          <w:rFonts w:cs="B Zar"/>
+          <w:rtl/>
+          <w:lang w:bidi="fa-IR"/>
+        </w:rPr>
+      </w:pPr>
+    </w:p>
+    <w:p>
+      <w:pPr>
+        <w:pStyle w:val="ListParagraph"/>
+        <w:numPr>
+          <w:ilvl w:val="0"/>
+          <w:numId w:val="5"/>
+        </w:numPr>
+        <w:bidi/>
+        <w:spacing w:line="276" w:lineRule="auto"/>
+        <w:ind w:left="0"/>
+        <w:rPr>
+          <w:rFonts w:cs="B Zar"/>
+          <w:b/>
+          <w:bCs/>
+          <w:sz w:val="26"/>
+          <w:szCs w:val="26"/>
+          <w:lang w:bidi="fa-IR"/>
+        </w:rPr>
+      </w:pPr>
+      <w:r>
+        <w:rPr>
+          <w:rFonts w:cs="B Zar" w:hint="cs"/>
+          <w:b/>
+          <w:bCs/>
+          <w:sz w:val="26"/>
+          <w:szCs w:val="26"/>
+          <w:rtl/>
+          <w:lang w:bidi="fa-IR"/>
+        </w:rPr>
+        <w:t>ارزیابی و نتیجه‌گیری</w:t>
+      </w:r>
+    </w:p>
+    <w:p>
+      <w:pPr>
+        <w:pStyle w:val="ListParagraph"/>
+        <w:bidi/>
+        <w:spacing w:line="276" w:lineRule="auto"/>
+        <w:ind w:left="270"/>
+        <w:jc w:val="both"/>
+        <w:rPr>
+          <w:rFonts w:cs="B Zar"/>
+          <w:rtl/>
+          <w:lang w:bidi="fa-IR"/>
+        </w:rPr>
+      </w:pPr>
+      <w:r>
+        <w:rPr>
+          <w:rFonts w:cs="B Zar" w:hint="cs"/>
+          <w:rtl/>
+          <w:lang w:bidi="fa-IR"/>
+        </w:rPr>
+        <w:t>در پایان نتایج به دست آمده را بررسی میکنیم و سعی میکنیم نرخ آموزش و تعداد دور آموزش را به درستی تعیین کنیم تا بهینه ترین خروجی را دریافت کنیم که در اینجا نرخ آموزش را 0.05 و تعداد دور آموزش را 1000 در نظر گرفته ایم تا بهینه‌ترین حالت ممکن که در آن نیز باید مقدار تفاوت خطا داده آموزش و تست هم کم باشد را شناسایی کنیم به دلیل اینکه با مشکل بیش‌برازش مواجه نشویم</w:t>
+      </w:r>
+      <w:r>
+        <w:rPr>
+          <w:rFonts w:cs="B Zar" w:hint="cs"/>
+          <w:rtl/>
+          <w:lang w:bidi="fa-IR"/>
+        </w:rPr>
+        <w:t xml:space="preserve"> و همچنین برای مقایسه از </w:t>
+      </w:r>
+      <w:r>
+        <w:rPr>
+          <w:rFonts w:cs="B Zar"/>
+          <w:lang w:bidi="fa-IR"/>
+        </w:rPr>
+        <w:t>R</w:t>
+      </w:r>
+      <w:r>
+        <w:rPr>
+          <w:rFonts w:cs="B Zar"/>
+          <w:vertAlign w:val="superscript"/>
+          <w:lang w:bidi="fa-IR"/>
+        </w:rPr>
+        <w:t>2</w:t>
+      </w:r>
+      <w:r>
+        <w:rPr>
+          <w:rFonts w:cs="B Zar" w:hint="cs"/>
+          <w:rtl/>
+          <w:lang w:bidi="fa-IR"/>
+        </w:rPr>
+        <w:t xml:space="preserve"> نیز بهروری کردیم. </w:t>
+      </w:r>
+      <w:r>
+        <w:rPr>
+          <w:rFonts w:cs="B Zar" w:hint="cs"/>
+          <w:rtl/>
+          <w:lang w:bidi="fa-IR"/>
+        </w:rPr>
+        <w:t>(نمودار‌های تحلیلی در زیر قابل مشاهده است)</w:t>
+      </w:r>
+    </w:p>
+    <w:p>
+      <w:pPr>
+        <w:bidi/>
+        <w:spacing w:line="276" w:lineRule="auto"/>
+        <w:jc w:val="center"/>
+        <w:rPr>
+          <w:rFonts w:cs="B Zar"/>
+          <w:rtl/>
+          <w:lang w:bidi="fa-IR"/>
+        </w:rPr>
+      </w:pPr>
+      <w:r>
+        <w:rPr>
+          <w:rFonts w:cs="B Zar"/>
+          <w:rtl/>
+          <w:lang w:bidi="fa-IR"/>
+        </w:rPr>
+        <w:drawing>
+          <wp:inline distT="0" distB="0" distL="0" distR="0" wp14:anchorId="2AFC7F6F" wp14:editId="2EB30501">
+            <wp:extent cx="2792730" cy="2911932"/>
+            <wp:effectExtent l="0" t="0" r="7620" b="3175"/>
+            <wp:docPr id="1266499059" name="Picture 1"/>
+            <wp:cNvGraphicFramePr>
+              <a:graphicFrameLocks xmlns:a="http://schemas.openxmlformats.org/drawingml/2006/main" noChangeAspect="1"/>
+            </wp:cNvGraphicFramePr>
+            <a:graphic xmlns:a="http://schemas.openxmlformats.org/drawingml/2006/main">
+              <a:graphicData uri="http://schemas.openxmlformats.org/drawingml/2006/picture">
+                <pic:pic xmlns:pic="http://schemas.openxmlformats.org/drawingml/2006/picture">
+                  <pic:nvPicPr>
+                    <pic:cNvPr id="1266499059" name=""/>
+                    <pic:cNvPicPr/>
+                  </pic:nvPicPr>
+                  <pic:blipFill>
+                    <a:blip r:embed="rId16"/>
+                    <a:stretch>
+                      <a:fillRect/>
+                    </a:stretch>
+                  </pic:blipFill>
+                  <pic:spPr>
+                    <a:xfrm>
+                      <a:off x="0" y="0"/>
+                      <a:ext cx="2805752" cy="2925510"/>
+                    </a:xfrm>
+                    <a:prstGeom prst="rect">
+                      <a:avLst/>
+                    </a:prstGeom>
+                  </pic:spPr>
+                </pic:pic>
+              </a:graphicData>
+            </a:graphic>
+          </wp:inline>
+        </w:drawing>
+      </w:r>
+    </w:p>
+    <w:p>
+      <w:pPr>
+        <w:bidi/>
+        <w:spacing w:line="276" w:lineRule="auto"/>
+        <w:jc w:val="center"/>
+        <w:rPr>
+          <w:rFonts w:cs="B Zar"/>
+          <w:rtl/>
+          <w:lang w:bidi="fa-IR"/>
+        </w:rPr>
+      </w:pPr>
+      <w:r>
+        <w:rPr>
+          <w:rFonts w:cs="B Zar"/>
+          <w:rtl/>
+          <w:lang w:bidi="fa-IR"/>
+        </w:rPr>
+        <w:lastRenderedPageBreak/>
+        <w:drawing>
+          <wp:inline distT="0" distB="0" distL="0" distR="0" wp14:anchorId="4E31193A" wp14:editId="014F8D68">
+            <wp:extent cx="5943600" cy="3705225"/>
+            <wp:effectExtent l="0" t="0" r="0" b="9525"/>
+            <wp:docPr id="1496852025" name="Picture 1"/>
+            <wp:cNvGraphicFramePr>
+              <a:graphicFrameLocks xmlns:a="http://schemas.openxmlformats.org/drawingml/2006/main" noChangeAspect="1"/>
+            </wp:cNvGraphicFramePr>
+            <a:graphic xmlns:a="http://schemas.openxmlformats.org/drawingml/2006/main">
+              <a:graphicData uri="http://schemas.openxmlformats.org/drawingml/2006/picture">
+                <pic:pic xmlns:pic="http://schemas.openxmlformats.org/drawingml/2006/picture">
+                  <pic:nvPicPr>
+                    <pic:cNvPr id="1496852025" name=""/>
+                    <pic:cNvPicPr/>
+                  </pic:nvPicPr>
+                  <pic:blipFill>
+                    <a:blip r:embed="rId17"/>
+                    <a:stretch>
+                      <a:fillRect/>
+                    </a:stretch>
+                  </pic:blipFill>
+                  <pic:spPr>
+                    <a:xfrm>
+                      <a:off x="0" y="0"/>
+                      <a:ext cx="5943600" cy="3705225"/>
+                    </a:xfrm>
+                    <a:prstGeom prst="rect">
+                      <a:avLst/>
+                    </a:prstGeom>
+                  </pic:spPr>
+                </pic:pic>
+              </a:graphicData>
+            </a:graphic>
+          </wp:inline>
+        </w:drawing>
+      </w:r>
+    </w:p>
+    <w:p>
+      <w:pPr>
+        <w:bidi/>
+        <w:spacing w:line="276" w:lineRule="auto"/>
+        <w:jc w:val="center"/>
+        <w:rPr>
+          <w:rFonts w:cs="B Zar"/>
+          <w:rtl/>
+          <w:lang w:bidi="fa-IR"/>
+        </w:rPr>
+      </w:pPr>
+      <w:r>
+        <w:rPr>
+          <w:rFonts w:cs="B Zar"/>
+          <w:rtl/>
+          <w:lang w:bidi="fa-IR"/>
+        </w:rPr>
+        <w:drawing>
+          <wp:inline distT="0" distB="0" distL="0" distR="0" wp14:anchorId="4E20561B" wp14:editId="4F399F80">
+            <wp:extent cx="5943600" cy="3781425"/>
+            <wp:effectExtent l="0" t="0" r="0" b="9525"/>
+            <wp:docPr id="1525330593" name="Picture 1"/>
+            <wp:cNvGraphicFramePr>
+              <a:graphicFrameLocks xmlns:a="http://schemas.openxmlformats.org/drawingml/2006/main" noChangeAspect="1"/>
+            </wp:cNvGraphicFramePr>
+            <a:graphic xmlns:a="http://schemas.openxmlformats.org/drawingml/2006/main">
+              <a:graphicData uri="http://schemas.openxmlformats.org/drawingml/2006/picture">
+                <pic:pic xmlns:pic="http://schemas.openxmlformats.org/drawingml/2006/picture">
+                  <pic:nvPicPr>
+                    <pic:cNvPr id="1525330593" name=""/>
+                    <pic:cNvPicPr/>
+                  </pic:nvPicPr>
+                  <pic:blipFill>
+                    <a:blip r:embed="rId18"/>
+                    <a:stretch>
+                      <a:fillRect/>
+                    </a:stretch>
+                  </pic:blipFill>
+                  <pic:spPr>
+                    <a:xfrm>
+                      <a:off x="0" y="0"/>
+                      <a:ext cx="5943600" cy="3781425"/>
+                    </a:xfrm>
+                    <a:prstGeom prst="rect">
+                      <a:avLst/>
+                    </a:prstGeom>
+                  </pic:spPr>
+                </pic:pic>
+              </a:graphicData>
+            </a:graphic>
+          </wp:inline>
+        </w:drawing>
+      </w:r>
+    </w:p>
+    <w:p>
+      <w:pPr>
+        <w:bidi/>
+        <w:spacing w:line="276" w:lineRule="auto"/>
+        <w:jc w:val="center"/>
+        <w:rPr>
+          <w:rFonts w:cs="B Zar"/>
+          <w:rtl/>
+          <w:lang w:bidi="fa-IR"/>
+        </w:rPr>
+      </w:pPr>
+      <w:r>
+        <w:rPr>
+          <w:rFonts w:cs="B Zar"/>
+          <w:rtl/>
+          <w:lang w:bidi="fa-IR"/>
+        </w:rPr>
+        <w:lastRenderedPageBreak/>
+        <w:drawing>
+          <wp:inline distT="0" distB="0" distL="0" distR="0" wp14:anchorId="2F417542" wp14:editId="03672703">
+            <wp:extent cx="5943600" cy="3789680"/>
+            <wp:effectExtent l="0" t="0" r="0" b="1270"/>
+            <wp:docPr id="1798790959" name="Picture 1"/>
+            <wp:cNvGraphicFramePr>
+              <a:graphicFrameLocks xmlns:a="http://schemas.openxmlformats.org/drawingml/2006/main" noChangeAspect="1"/>
+            </wp:cNvGraphicFramePr>
+            <a:graphic xmlns:a="http://schemas.openxmlformats.org/drawingml/2006/main">
+              <a:graphicData uri="http://schemas.openxmlformats.org/drawingml/2006/picture">
+                <pic:pic xmlns:pic="http://schemas.openxmlformats.org/drawingml/2006/picture">
+                  <pic:nvPicPr>
+                    <pic:cNvPr id="1798790959" name=""/>
+                    <pic:cNvPicPr/>
+                  </pic:nvPicPr>
+                  <pic:blipFill>
+                    <a:blip r:embed="rId19"/>
+                    <a:stretch>
+                      <a:fillRect/>
+                    </a:stretch>
+                  </pic:blipFill>
+                  <pic:spPr>
+                    <a:xfrm>
+                      <a:off x="0" y="0"/>
+                      <a:ext cx="5943600" cy="3789680"/>
+                    </a:xfrm>
+                    <a:prstGeom prst="rect">
+                      <a:avLst/>
+                    </a:prstGeom>
+                  </pic:spPr>
+                </pic:pic>
+              </a:graphicData>
+            </a:graphic>
+          </wp:inline>
+        </w:drawing>
+      </w:r>
+    </w:p>
+    <w:p>
+      <w:pPr>
+        <w:bidi/>
+        <w:spacing w:line="276" w:lineRule="auto"/>
+        <w:rPr>
+          <w:rFonts w:cs="B Zar"/>
+          <w:b/>
+          <w:bCs/>
+          <w:sz w:val="22"/>
+          <w:szCs w:val="22"/>
+          <w:rtl/>
+          <w:lang w:bidi="fa-IR"/>
+        </w:rPr>
+      </w:pPr>
+      <w:r>
+        <w:rPr>
+          <w:rFonts w:cs="B Zar" w:hint="cs"/>
+          <w:b/>
+          <w:bCs/>
+          <w:sz w:val="22"/>
+          <w:szCs w:val="22"/>
+          <w:rtl/>
+          <w:lang w:bidi="fa-IR"/>
+        </w:rPr>
+        <w:t>در پایان خطی که به صورت خط‌چین مشاهده می‌شود همان خط مورد نظر ما برای پیش‌بینی قیمت منازل خواهد بود.</w:t>
+      </w:r>
+    </w:p>
+    <w:p>
+      <w:pPr>
+        <w:bidi/>
+        <w:spacing w:line="276" w:lineRule="auto"/>
+        <w:rPr>
+          <w:rFonts w:cs="B Zar"/>
+          <w:rtl/>
+          <w:lang w:bidi="fa-IR"/>
+        </w:rPr>
+      </w:pPr>
+    </w:p>
+    <w:p>
+      <w:pPr>
+        <w:bidi/>
+        <w:spacing w:line="276" w:lineRule="auto"/>
+        <w:rPr>
+          <w:rFonts w:cs="B Zar"/>
+          <w:rtl/>
+          <w:lang w:bidi="fa-IR"/>
+        </w:rPr>
+      </w:pPr>
+    </w:p>
+    <w:p>
+      <w:pPr>
+        <w:bidi/>
+        <w:spacing w:line="276" w:lineRule="auto"/>
+        <w:rPr>
+          <w:rFonts w:cs="B Zar"/>
+          <w:rtl/>
+          <w:lang w:bidi="fa-IR"/>
+        </w:rPr>
+      </w:pPr>
+    </w:p>
+    <w:p>
+      <w:pPr>
+        <w:bidi/>
+        <w:spacing w:line="276" w:lineRule="auto"/>
+        <w:jc w:val="center"/>
+        <w:rPr>
+          <w:rFonts w:cs="B Zar"/>
+          <w:b/>
+          <w:bCs/>
+          <w:sz w:val="30"/>
+          <w:szCs w:val="30"/>
+          <w:rtl/>
+          <w:lang w:bidi="fa-IR"/>
+        </w:rPr>
+      </w:pPr>
+      <w:r>
+        <w:rPr>
+          <w:rFonts w:cs="B Zar" w:hint="cs"/>
+          <w:b/>
+          <w:bCs/>
+          <w:sz w:val="30"/>
+          <w:szCs w:val="30"/>
+          <w:rtl/>
+          <w:lang w:bidi="fa-IR"/>
+        </w:rPr>
+        <w:t>سید حسین حسینی دولت آبادی</w:t>
+      </w:r>
+    </w:p>
+    <w:p>
+      <w:pPr>
+        <w:bidi/>
+        <w:spacing w:line="276" w:lineRule="auto"/>
+        <w:jc w:val="center"/>
+        <w:rPr>
+          <w:rFonts w:cs="B Zar" w:hint="cs"/>
+          <w:b/>
+          <w:bCs/>
+          <w:sz w:val="30"/>
+          <w:szCs w:val="30"/>
+          <w:rtl/>
+          <w:lang w:bidi="fa-IR"/>
+        </w:rPr>
+      </w:pPr>
+      <w:r>
+        <w:rPr>
+          <mc:AlternateContent>
+            <mc:Choice Requires="w16se">
+              <w:rFonts w:cs="B Zar"/>
+            </mc:Choice>
+            <mc:Fallback>
+              <w:rFonts w:ascii="Segoe UI Emoji" w:eastAsia="Segoe UI Emoji" w:hAnsi="Segoe UI Emoji" w:cs="Segoe UI Emoji"/>
+            </mc:Fallback>
+          </mc:AlternateContent>
+          <w:b/>
+          <w:bCs/>
+          <w:sz w:val="30"/>
+          <w:szCs w:val="30"/>
+          <w:lang w:bidi="fa-IR"/>
+        </w:rPr>
+        <mc:AlternateContent>
+          <mc:Choice Requires="w16se">
+            <w16se:symEx w16se:font="Segoe UI Emoji" w16se:char="1F60A"/>
+          </mc:Choice>
+          <mc:Fallback>
+            <w:t>😊</w:t>
+          </mc:Fallback>
+        </mc:AlternateContent>
+      </w:r>
+      <w:r>
+        <w:rPr>
+          <w:rFonts w:cs="B Zar"/>
+          <w:b/>
+          <w:bCs/>
+          <w:sz w:val="30"/>
+          <w:szCs w:val="30"/>
+          <w:lang w:bidi="fa-IR"/>
+        </w:rPr>
+        <w:t xml:space="preserve"> </w:t>
+      </w:r>
+      <w:r>
+        <w:rPr>
+          <w:rFonts w:cs="B Zar" w:hint="cs"/>
+          <w:b/>
+          <w:bCs/>
+          <w:sz w:val="30"/>
+          <w:szCs w:val="30"/>
+          <w:rtl/>
+          <w:lang w:bidi="fa-IR"/>
+        </w:rPr>
+        <w:t xml:space="preserve"> موفق باشید </w:t>
+      </w:r>
+      <w:r>
+        <w:rPr>
+          <mc:AlternateContent>
+            <mc:Choice Requires="w16se">
+              <w:rFonts w:cs="B Zar"/>
+            </mc:Choice>
+            <mc:Fallback>
+              <w:rFonts w:ascii="Segoe UI Emoji" w:eastAsia="Segoe UI Emoji" w:hAnsi="Segoe UI Emoji" w:cs="Segoe UI Emoji"/>
+            </mc:Fallback>
+          </mc:AlternateContent>
+          <w:b/>
+          <w:bCs/>
+          <w:sz w:val="30"/>
+          <w:szCs w:val="30"/>
+          <w:lang w:bidi="fa-IR"/>
+        </w:rPr>
+        <mc:AlternateContent>
+          <mc:Choice Requires="w16se">
+            <w16se:symEx w16se:font="Segoe UI Emoji" w16se:char="1F609"/>
+          </mc:Choice>
+          <mc:Fallback>
+            <w:t>😉</w:t>
+          </mc:Fallback>
+        </mc:AlternateContent>
+      </w:r>
+    </w:p>
+    <w:p>
+      <w:pPr>
+        <w:bidi/>
+        <w:spacing w:line="276" w:lineRule="auto"/>
+        <w:jc w:val="center"/>
+        <w:rPr>
+          <w:rFonts w:cs="B Zar" w:hint="cs"/>
+          <w:lang w:bidi="fa-IR"/>
+        </w:rPr>
+      </w:pPr>
+    </w:p>
+    <w:p>
+      <w:pPr>
+        <w:bidi/>
+        <w:spacing w:line="276" w:lineRule="auto"/>
+        <w:jc w:val="both"/>
+        <w:rPr>
+          <w:rFonts w:cs="B Zar"/>
+          <w:rtl/>
+          <w:lang w:bidi="fa-IR"/>
+        </w:rPr>
+      </w:pPr>
+    </w:p>
+    <w:p>
+      <w:pPr>
+        <w:bidi/>
+        <w:spacing w:line="276" w:lineRule="auto"/>
+        <w:jc w:val="center"/>
+        <w:rPr>
+          <w:rFonts w:cs="B Zar" w:hint="cs"/>
+          <w:rtl/>
+          <w:lang w:bidi="fa-IR"/>
+        </w:rPr>
+      </w:pPr>
+    </w:p>
+    <w:p>
+      <w:pPr>
+        <w:bidi/>
+        <w:spacing w:line="276" w:lineRule="auto"/>
+        <w:rPr>
+          <w:rFonts w:cs="B Zar"/>
+          <w:lang w:bidi="fa-IR"/>
+        </w:rPr>
+      </w:pPr>
+    </w:p>
     <w:sectPr>
-      <w:headerReference w:type="even" r:id="rId12"/>
-      <w:headerReference w:type="default" r:id="rId13"/>
-      <w:footerReference w:type="default" r:id="rId14"/>
-      <w:headerReference w:type="first" r:id="rId15"/>
+      <w:headerReference w:type="even" r:id="rId20"/>
+      <w:headerReference w:type="default" r:id="rId21"/>
+      <w:footerReference w:type="default" r:id="rId22"/>
+      <w:headerReference w:type="first" r:id="rId23"/>
       <w:pgSz w:w="12240" w:h="15840"/>
       <w:pgMar w:top="1440" w:right="1440" w:bottom="1440" w:left="1440" w:header="720" w:footer="720" w:gutter="0"/>
       <w:pgBorders w:offsetFrom="page">
@@ -1501,6 +3620,417 @@
 <file path=word/numbering.xml><?xml version="1.0" encoding="utf-8"?>
 <w:numbering xmlns:wpc="http://schemas.microsoft.com/office/word/2010/wordprocessingCanvas" xmlns:cx="http://schemas.microsoft.com/office/drawing/2014/chartex" xmlns:cx1="http://schemas.microsoft.com/office/drawing/2015/9/8/chartex" xmlns:cx2="http://schemas.microsoft.com/office/drawing/2015/10/21/chartex" xmlns:cx3="http://schemas.microsoft.com/office/drawing/2016/5/9/chartex" xmlns:cx4="http://schemas.microsoft.com/office/drawing/2016/5/10/chartex" xmlns:cx5="http://schemas.microsoft.com/office/drawing/2016/5/11/chartex" xmlns:cx6="http://schemas.microsoft.com/office/drawing/2016/5/12/chartex" xmlns:cx7="http://schemas.microsoft.com/office/drawing/2016/5/13/chartex" xmlns:cx8="http://schemas.microsoft.com/office/drawing/2016/5/14/chartex" xmlns:mc="http://schemas.openxmlformats.org/markup-compatibility/2006" xmlns:aink="http://schemas.microsoft.com/office/drawing/2016/ink" xmlns:am3d="http://schemas.microsoft.com/office/drawing/2017/model3d" xmlns:o="urn:schemas-microsoft-com:office:office" xmlns:oel="http://schemas.microsoft.com/office/2019/extlst" xmlns:r="http://schemas.openxmlformats.org/officeDocument/2006/relationships" xmlns:m="http://schemas.openxmlformats.org/officeDocument/2006/math" xmlns:v="urn:schemas-microsoft-com:vml" xmlns:wp14="http://schemas.microsoft.com/office/word/2010/wordprocessingDrawing" xmlns:wp="http://schemas.openxmlformats.org/drawingml/2006/wordprocessingDrawing" xmlns:w10="urn:schemas-microsoft-com:office:word" xmlns:w="http://schemas.openxmlformats.org/wordprocessingml/2006/main" xmlns:w14="http://schemas.microsoft.com/office/word/2010/wordml" xmlns:w15="http://schemas.microsoft.com/office/word/2012/wordml" xmlns:w16cex="http://schemas.microsoft.com/office/word/2018/wordml/cex" xmlns:w16cid="http://schemas.microsoft.com/office/word/2016/wordml/cid" xmlns:w16="http://schemas.microsoft.com/office/word/2018/wordml" xmlns:w16du="http://schemas.microsoft.com/office/word/2023/wordml/word16du" xmlns:w16sdtdh="http://schemas.microsoft.com/office/word/2020/wordml/sdtdatahash" xmlns:w16sdtfl="http://schemas.microsoft.com/office/word/2024/wordml/sdtformatlock" xmlns:w16se="http://schemas.microsoft.com/office/word/2015/wordml/symex" xmlns:wpg="http://schemas.microsoft.com/office/word/2010/wordprocessingGroup" xmlns:wpi="http://schemas.microsoft.com/office/word/2010/wordprocessingInk" xmlns:wne="http://schemas.microsoft.com/office/word/2006/wordml" xmlns:wps="http://schemas.microsoft.com/office/word/2010/wordprocessingShape" mc:Ignorable="w14 w15 w16se w16cid w16 w16cex w16sdtdh w16sdtfl w16du wp14">
   <w:abstractNum w:abstractNumId="0" w15:restartNumberingAfterBreak="0">
+    <w:nsid w:val="093D29F9"/>
+    <w:multiLevelType w:val="multilevel"/>
+    <w:tmpl w:val="EE4EC05A"/>
+    <w:lvl w:ilvl="0">
+      <w:start w:val="1"/>
+      <w:numFmt w:val="bullet"/>
+      <w:lvlText w:val=""/>
+      <w:lvlJc w:val="left"/>
+      <w:pPr>
+        <w:tabs>
+          <w:tab w:val="num" w:pos="720"/>
+        </w:tabs>
+        <w:ind w:left="720" w:hanging="360"/>
+      </w:pPr>
+      <w:rPr>
+        <w:rFonts w:ascii="Symbol" w:hAnsi="Symbol" w:hint="default"/>
+        <w:sz w:val="20"/>
+      </w:rPr>
+    </w:lvl>
+    <w:lvl w:ilvl="1" w:tentative="1">
+      <w:start w:val="1"/>
+      <w:numFmt w:val="bullet"/>
+      <w:lvlText w:val="o"/>
+      <w:lvlJc w:val="left"/>
+      <w:pPr>
+        <w:tabs>
+          <w:tab w:val="num" w:pos="1440"/>
+        </w:tabs>
+        <w:ind w:left="1440" w:hanging="360"/>
+      </w:pPr>
+      <w:rPr>
+        <w:rFonts w:ascii="Courier New" w:hAnsi="Courier New" w:hint="default"/>
+        <w:sz w:val="20"/>
+      </w:rPr>
+    </w:lvl>
+    <w:lvl w:ilvl="2" w:tentative="1">
+      <w:start w:val="1"/>
+      <w:numFmt w:val="bullet"/>
+      <w:lvlText w:val=""/>
+      <w:lvlJc w:val="left"/>
+      <w:pPr>
+        <w:tabs>
+          <w:tab w:val="num" w:pos="2160"/>
+        </w:tabs>
+        <w:ind w:left="2160" w:hanging="360"/>
+      </w:pPr>
+      <w:rPr>
+        <w:rFonts w:ascii="Wingdings" w:hAnsi="Wingdings" w:hint="default"/>
+        <w:sz w:val="20"/>
+      </w:rPr>
+    </w:lvl>
+    <w:lvl w:ilvl="3" w:tentative="1">
+      <w:start w:val="1"/>
+      <w:numFmt w:val="bullet"/>
+      <w:lvlText w:val=""/>
+      <w:lvlJc w:val="left"/>
+      <w:pPr>
+        <w:tabs>
+          <w:tab w:val="num" w:pos="2880"/>
+        </w:tabs>
+        <w:ind w:left="2880" w:hanging="360"/>
+      </w:pPr>
+      <w:rPr>
+        <w:rFonts w:ascii="Wingdings" w:hAnsi="Wingdings" w:hint="default"/>
+        <w:sz w:val="20"/>
+      </w:rPr>
+    </w:lvl>
+    <w:lvl w:ilvl="4" w:tentative="1">
+      <w:start w:val="1"/>
+      <w:numFmt w:val="bullet"/>
+      <w:lvlText w:val=""/>
+      <w:lvlJc w:val="left"/>
+      <w:pPr>
+        <w:tabs>
+          <w:tab w:val="num" w:pos="3600"/>
+        </w:tabs>
+        <w:ind w:left="3600" w:hanging="360"/>
+      </w:pPr>
+      <w:rPr>
+        <w:rFonts w:ascii="Wingdings" w:hAnsi="Wingdings" w:hint="default"/>
+        <w:sz w:val="20"/>
+      </w:rPr>
+    </w:lvl>
+    <w:lvl w:ilvl="5" w:tentative="1">
+      <w:start w:val="1"/>
+      <w:numFmt w:val="bullet"/>
+      <w:lvlText w:val=""/>
+      <w:lvlJc w:val="left"/>
+      <w:pPr>
+        <w:tabs>
+          <w:tab w:val="num" w:pos="4320"/>
+        </w:tabs>
+        <w:ind w:left="4320" w:hanging="360"/>
+      </w:pPr>
+      <w:rPr>
+        <w:rFonts w:ascii="Wingdings" w:hAnsi="Wingdings" w:hint="default"/>
+        <w:sz w:val="20"/>
+      </w:rPr>
+    </w:lvl>
+    <w:lvl w:ilvl="6" w:tentative="1">
+      <w:start w:val="1"/>
+      <w:numFmt w:val="bullet"/>
+      <w:lvlText w:val=""/>
+      <w:lvlJc w:val="left"/>
+      <w:pPr>
+        <w:tabs>
+          <w:tab w:val="num" w:pos="5040"/>
+        </w:tabs>
+        <w:ind w:left="5040" w:hanging="360"/>
+      </w:pPr>
+      <w:rPr>
+        <w:rFonts w:ascii="Wingdings" w:hAnsi="Wingdings" w:hint="default"/>
+        <w:sz w:val="20"/>
+      </w:rPr>
+    </w:lvl>
+    <w:lvl w:ilvl="7" w:tentative="1">
+      <w:start w:val="1"/>
+      <w:numFmt w:val="bullet"/>
+      <w:lvlText w:val=""/>
+      <w:lvlJc w:val="left"/>
+      <w:pPr>
+        <w:tabs>
+          <w:tab w:val="num" w:pos="5760"/>
+        </w:tabs>
+        <w:ind w:left="5760" w:hanging="360"/>
+      </w:pPr>
+      <w:rPr>
+        <w:rFonts w:ascii="Wingdings" w:hAnsi="Wingdings" w:hint="default"/>
+        <w:sz w:val="20"/>
+      </w:rPr>
+    </w:lvl>
+    <w:lvl w:ilvl="8" w:tentative="1">
+      <w:start w:val="1"/>
+      <w:numFmt w:val="bullet"/>
+      <w:lvlText w:val=""/>
+      <w:lvlJc w:val="left"/>
+      <w:pPr>
+        <w:tabs>
+          <w:tab w:val="num" w:pos="6480"/>
+        </w:tabs>
+        <w:ind w:left="6480" w:hanging="360"/>
+      </w:pPr>
+      <w:rPr>
+        <w:rFonts w:ascii="Wingdings" w:hAnsi="Wingdings" w:hint="default"/>
+        <w:sz w:val="20"/>
+      </w:rPr>
+    </w:lvl>
+  </w:abstractNum>
+  <w:abstractNum w:abstractNumId="1" w15:restartNumberingAfterBreak="0">
+    <w:nsid w:val="1E3C2931"/>
+    <w:multiLevelType w:val="multilevel"/>
+    <w:tmpl w:val="DC5C3D88"/>
+    <w:lvl w:ilvl="0">
+      <w:start w:val="1"/>
+      <w:numFmt w:val="bullet"/>
+      <w:lvlText w:val=""/>
+      <w:lvlJc w:val="left"/>
+      <w:pPr>
+        <w:tabs>
+          <w:tab w:val="num" w:pos="720"/>
+        </w:tabs>
+        <w:ind w:left="720" w:hanging="360"/>
+      </w:pPr>
+      <w:rPr>
+        <w:rFonts w:ascii="Symbol" w:hAnsi="Symbol" w:hint="default"/>
+        <w:sz w:val="20"/>
+      </w:rPr>
+    </w:lvl>
+    <w:lvl w:ilvl="1" w:tentative="1">
+      <w:start w:val="1"/>
+      <w:numFmt w:val="bullet"/>
+      <w:lvlText w:val="o"/>
+      <w:lvlJc w:val="left"/>
+      <w:pPr>
+        <w:tabs>
+          <w:tab w:val="num" w:pos="1440"/>
+        </w:tabs>
+        <w:ind w:left="1440" w:hanging="360"/>
+      </w:pPr>
+      <w:rPr>
+        <w:rFonts w:ascii="Courier New" w:hAnsi="Courier New" w:hint="default"/>
+        <w:sz w:val="20"/>
+      </w:rPr>
+    </w:lvl>
+    <w:lvl w:ilvl="2" w:tentative="1">
+      <w:start w:val="1"/>
+      <w:numFmt w:val="bullet"/>
+      <w:lvlText w:val=""/>
+      <w:lvlJc w:val="left"/>
+      <w:pPr>
+        <w:tabs>
+          <w:tab w:val="num" w:pos="2160"/>
+        </w:tabs>
+        <w:ind w:left="2160" w:hanging="360"/>
+      </w:pPr>
+      <w:rPr>
+        <w:rFonts w:ascii="Wingdings" w:hAnsi="Wingdings" w:hint="default"/>
+        <w:sz w:val="20"/>
+      </w:rPr>
+    </w:lvl>
+    <w:lvl w:ilvl="3" w:tentative="1">
+      <w:start w:val="1"/>
+      <w:numFmt w:val="bullet"/>
+      <w:lvlText w:val=""/>
+      <w:lvlJc w:val="left"/>
+      <w:pPr>
+        <w:tabs>
+          <w:tab w:val="num" w:pos="2880"/>
+        </w:tabs>
+        <w:ind w:left="2880" w:hanging="360"/>
+      </w:pPr>
+      <w:rPr>
+        <w:rFonts w:ascii="Wingdings" w:hAnsi="Wingdings" w:hint="default"/>
+        <w:sz w:val="20"/>
+      </w:rPr>
+    </w:lvl>
+    <w:lvl w:ilvl="4" w:tentative="1">
+      <w:start w:val="1"/>
+      <w:numFmt w:val="bullet"/>
+      <w:lvlText w:val=""/>
+      <w:lvlJc w:val="left"/>
+      <w:pPr>
+        <w:tabs>
+          <w:tab w:val="num" w:pos="3600"/>
+        </w:tabs>
+        <w:ind w:left="3600" w:hanging="360"/>
+      </w:pPr>
+      <w:rPr>
+        <w:rFonts w:ascii="Wingdings" w:hAnsi="Wingdings" w:hint="default"/>
+        <w:sz w:val="20"/>
+      </w:rPr>
+    </w:lvl>
+    <w:lvl w:ilvl="5" w:tentative="1">
+      <w:start w:val="1"/>
+      <w:numFmt w:val="bullet"/>
+      <w:lvlText w:val=""/>
+      <w:lvlJc w:val="left"/>
+      <w:pPr>
+        <w:tabs>
+          <w:tab w:val="num" w:pos="4320"/>
+        </w:tabs>
+        <w:ind w:left="4320" w:hanging="360"/>
+      </w:pPr>
+      <w:rPr>
+        <w:rFonts w:ascii="Wingdings" w:hAnsi="Wingdings" w:hint="default"/>
+        <w:sz w:val="20"/>
+      </w:rPr>
+    </w:lvl>
+    <w:lvl w:ilvl="6" w:tentative="1">
+      <w:start w:val="1"/>
+      <w:numFmt w:val="bullet"/>
+      <w:lvlText w:val=""/>
+      <w:lvlJc w:val="left"/>
+      <w:pPr>
+        <w:tabs>
+          <w:tab w:val="num" w:pos="5040"/>
+        </w:tabs>
+        <w:ind w:left="5040" w:hanging="360"/>
+      </w:pPr>
+      <w:rPr>
+        <w:rFonts w:ascii="Wingdings" w:hAnsi="Wingdings" w:hint="default"/>
+        <w:sz w:val="20"/>
+      </w:rPr>
+    </w:lvl>
+    <w:lvl w:ilvl="7" w:tentative="1">
+      <w:start w:val="1"/>
+      <w:numFmt w:val="bullet"/>
+      <w:lvlText w:val=""/>
+      <w:lvlJc w:val="left"/>
+      <w:pPr>
+        <w:tabs>
+          <w:tab w:val="num" w:pos="5760"/>
+        </w:tabs>
+        <w:ind w:left="5760" w:hanging="360"/>
+      </w:pPr>
+      <w:rPr>
+        <w:rFonts w:ascii="Wingdings" w:hAnsi="Wingdings" w:hint="default"/>
+        <w:sz w:val="20"/>
+      </w:rPr>
+    </w:lvl>
+    <w:lvl w:ilvl="8" w:tentative="1">
+      <w:start w:val="1"/>
+      <w:numFmt w:val="bullet"/>
+      <w:lvlText w:val=""/>
+      <w:lvlJc w:val="left"/>
+      <w:pPr>
+        <w:tabs>
+          <w:tab w:val="num" w:pos="6480"/>
+        </w:tabs>
+        <w:ind w:left="6480" w:hanging="360"/>
+      </w:pPr>
+      <w:rPr>
+        <w:rFonts w:ascii="Wingdings" w:hAnsi="Wingdings" w:hint="default"/>
+        <w:sz w:val="20"/>
+      </w:rPr>
+    </w:lvl>
+  </w:abstractNum>
+  <w:abstractNum w:abstractNumId="2" w15:restartNumberingAfterBreak="0">
+    <w:nsid w:val="21156325"/>
+    <w:multiLevelType w:val="hybridMultilevel"/>
+    <w:tmpl w:val="869A6C52"/>
+    <w:lvl w:ilvl="0" w:tplc="0409000B">
+      <w:start w:val="1"/>
+      <w:numFmt w:val="bullet"/>
+      <w:lvlText w:val=""/>
+      <w:lvlJc w:val="left"/>
+      <w:pPr>
+        <w:ind w:left="720" w:hanging="360"/>
+      </w:pPr>
+      <w:rPr>
+        <w:rFonts w:ascii="Wingdings" w:hAnsi="Wingdings" w:hint="default"/>
+      </w:rPr>
+    </w:lvl>
+    <w:lvl w:ilvl="1" w:tplc="04090003" w:tentative="1">
+      <w:start w:val="1"/>
+      <w:numFmt w:val="bullet"/>
+      <w:lvlText w:val="o"/>
+      <w:lvlJc w:val="left"/>
+      <w:pPr>
+        <w:ind w:left="1440" w:hanging="360"/>
+      </w:pPr>
+      <w:rPr>
+        <w:rFonts w:ascii="Courier New" w:hAnsi="Courier New" w:cs="Courier New" w:hint="default"/>
+      </w:rPr>
+    </w:lvl>
+    <w:lvl w:ilvl="2" w:tplc="04090005" w:tentative="1">
+      <w:start w:val="1"/>
+      <w:numFmt w:val="bullet"/>
+      <w:lvlText w:val=""/>
+      <w:lvlJc w:val="left"/>
+      <w:pPr>
+        <w:ind w:left="2160" w:hanging="360"/>
+      </w:pPr>
+      <w:rPr>
+        <w:rFonts w:ascii="Wingdings" w:hAnsi="Wingdings" w:hint="default"/>
+      </w:rPr>
+    </w:lvl>
+    <w:lvl w:ilvl="3" w:tplc="04090001" w:tentative="1">
+      <w:start w:val="1"/>
+      <w:numFmt w:val="bullet"/>
+      <w:lvlText w:val=""/>
+      <w:lvlJc w:val="left"/>
+      <w:pPr>
+        <w:ind w:left="2880" w:hanging="360"/>
+      </w:pPr>
+      <w:rPr>
+        <w:rFonts w:ascii="Symbol" w:hAnsi="Symbol" w:hint="default"/>
+      </w:rPr>
+    </w:lvl>
+    <w:lvl w:ilvl="4" w:tplc="04090003" w:tentative="1">
+      <w:start w:val="1"/>
+      <w:numFmt w:val="bullet"/>
+      <w:lvlText w:val="o"/>
+      <w:lvlJc w:val="left"/>
+      <w:pPr>
+        <w:ind w:left="3600" w:hanging="360"/>
+      </w:pPr>
+      <w:rPr>
+        <w:rFonts w:ascii="Courier New" w:hAnsi="Courier New" w:cs="Courier New" w:hint="default"/>
+      </w:rPr>
+    </w:lvl>
+    <w:lvl w:ilvl="5" w:tplc="04090005" w:tentative="1">
+      <w:start w:val="1"/>
+      <w:numFmt w:val="bullet"/>
+      <w:lvlText w:val=""/>
+      <w:lvlJc w:val="left"/>
+      <w:pPr>
+        <w:ind w:left="4320" w:hanging="360"/>
+      </w:pPr>
+      <w:rPr>
+        <w:rFonts w:ascii="Wingdings" w:hAnsi="Wingdings" w:hint="default"/>
+      </w:rPr>
+    </w:lvl>
+    <w:lvl w:ilvl="6" w:tplc="04090001" w:tentative="1">
+      <w:start w:val="1"/>
+      <w:numFmt w:val="bullet"/>
+      <w:lvlText w:val=""/>
+      <w:lvlJc w:val="left"/>
+      <w:pPr>
+        <w:ind w:left="5040" w:hanging="360"/>
+      </w:pPr>
+      <w:rPr>
+        <w:rFonts w:ascii="Symbol" w:hAnsi="Symbol" w:hint="default"/>
+      </w:rPr>
+    </w:lvl>
+    <w:lvl w:ilvl="7" w:tplc="04090003" w:tentative="1">
+      <w:start w:val="1"/>
+      <w:numFmt w:val="bullet"/>
+      <w:lvlText w:val="o"/>
+      <w:lvlJc w:val="left"/>
+      <w:pPr>
+        <w:ind w:left="5760" w:hanging="360"/>
+      </w:pPr>
+      <w:rPr>
+        <w:rFonts w:ascii="Courier New" w:hAnsi="Courier New" w:cs="Courier New" w:hint="default"/>
+      </w:rPr>
+    </w:lvl>
+    <w:lvl w:ilvl="8" w:tplc="04090005" w:tentative="1">
+      <w:start w:val="1"/>
+      <w:numFmt w:val="bullet"/>
+      <w:lvlText w:val=""/>
+      <w:lvlJc w:val="left"/>
+      <w:pPr>
+        <w:ind w:left="6480" w:hanging="360"/>
+      </w:pPr>
+      <w:rPr>
+        <w:rFonts w:ascii="Wingdings" w:hAnsi="Wingdings" w:hint="default"/>
+      </w:rPr>
+    </w:lvl>
+  </w:abstractNum>
+  <w:abstractNum w:abstractNumId="3" w15:restartNumberingAfterBreak="0">
     <w:nsid w:val="221F24A4"/>
     <w:multiLevelType w:val="hybridMultilevel"/>
     <w:tmpl w:val="C2D02446"/>
@@ -1613,7 +4143,156 @@
       </w:rPr>
     </w:lvl>
   </w:abstractNum>
-  <w:abstractNum w:abstractNumId="1" w15:restartNumberingAfterBreak="0">
+  <w:abstractNum w:abstractNumId="4" w15:restartNumberingAfterBreak="0">
+    <w:nsid w:val="23827554"/>
+    <w:multiLevelType w:val="multilevel"/>
+    <w:tmpl w:val="F04641B8"/>
+    <w:lvl w:ilvl="0">
+      <w:start w:val="1"/>
+      <w:numFmt w:val="bullet"/>
+      <w:lvlText w:val=""/>
+      <w:lvlJc w:val="left"/>
+      <w:pPr>
+        <w:tabs>
+          <w:tab w:val="num" w:pos="720"/>
+        </w:tabs>
+        <w:ind w:left="720" w:hanging="360"/>
+      </w:pPr>
+      <w:rPr>
+        <w:rFonts w:ascii="Symbol" w:hAnsi="Symbol" w:hint="default"/>
+        <w:sz w:val="20"/>
+      </w:rPr>
+    </w:lvl>
+    <w:lvl w:ilvl="1" w:tentative="1">
+      <w:start w:val="1"/>
+      <w:numFmt w:val="bullet"/>
+      <w:lvlText w:val="o"/>
+      <w:lvlJc w:val="left"/>
+      <w:pPr>
+        <w:tabs>
+          <w:tab w:val="num" w:pos="1440"/>
+        </w:tabs>
+        <w:ind w:left="1440" w:hanging="360"/>
+      </w:pPr>
+      <w:rPr>
+        <w:rFonts w:ascii="Courier New" w:hAnsi="Courier New" w:hint="default"/>
+        <w:sz w:val="20"/>
+      </w:rPr>
+    </w:lvl>
+    <w:lvl w:ilvl="2" w:tentative="1">
+      <w:start w:val="1"/>
+      <w:numFmt w:val="bullet"/>
+      <w:lvlText w:val=""/>
+      <w:lvlJc w:val="left"/>
+      <w:pPr>
+        <w:tabs>
+          <w:tab w:val="num" w:pos="2160"/>
+        </w:tabs>
+        <w:ind w:left="2160" w:hanging="360"/>
+      </w:pPr>
+      <w:rPr>
+        <w:rFonts w:ascii="Wingdings" w:hAnsi="Wingdings" w:hint="default"/>
+        <w:sz w:val="20"/>
+      </w:rPr>
+    </w:lvl>
+    <w:lvl w:ilvl="3" w:tentative="1">
+      <w:start w:val="1"/>
+      <w:numFmt w:val="bullet"/>
+      <w:lvlText w:val=""/>
+      <w:lvlJc w:val="left"/>
+      <w:pPr>
+        <w:tabs>
+          <w:tab w:val="num" w:pos="2880"/>
+        </w:tabs>
+        <w:ind w:left="2880" w:hanging="360"/>
+      </w:pPr>
+      <w:rPr>
+        <w:rFonts w:ascii="Wingdings" w:hAnsi="Wingdings" w:hint="default"/>
+        <w:sz w:val="20"/>
+      </w:rPr>
+    </w:lvl>
+    <w:lvl w:ilvl="4" w:tentative="1">
+      <w:start w:val="1"/>
+      <w:numFmt w:val="bullet"/>
+      <w:lvlText w:val=""/>
+      <w:lvlJc w:val="left"/>
+      <w:pPr>
+        <w:tabs>
+          <w:tab w:val="num" w:pos="3600"/>
+        </w:tabs>
+        <w:ind w:left="3600" w:hanging="360"/>
+      </w:pPr>
+      <w:rPr>
+        <w:rFonts w:ascii="Wingdings" w:hAnsi="Wingdings" w:hint="default"/>
+        <w:sz w:val="20"/>
+      </w:rPr>
+    </w:lvl>
+    <w:lvl w:ilvl="5" w:tentative="1">
+      <w:start w:val="1"/>
+      <w:numFmt w:val="bullet"/>
+      <w:lvlText w:val=""/>
+      <w:lvlJc w:val="left"/>
+      <w:pPr>
+        <w:tabs>
+          <w:tab w:val="num" w:pos="4320"/>
+        </w:tabs>
+        <w:ind w:left="4320" w:hanging="360"/>
+      </w:pPr>
+      <w:rPr>
+        <w:rFonts w:ascii="Wingdings" w:hAnsi="Wingdings" w:hint="default"/>
+        <w:sz w:val="20"/>
+      </w:rPr>
+    </w:lvl>
+    <w:lvl w:ilvl="6" w:tentative="1">
+      <w:start w:val="1"/>
+      <w:numFmt w:val="bullet"/>
+      <w:lvlText w:val=""/>
+      <w:lvlJc w:val="left"/>
+      <w:pPr>
+        <w:tabs>
+          <w:tab w:val="num" w:pos="5040"/>
+        </w:tabs>
+        <w:ind w:left="5040" w:hanging="360"/>
+      </w:pPr>
+      <w:rPr>
+        <w:rFonts w:ascii="Wingdings" w:hAnsi="Wingdings" w:hint="default"/>
+        <w:sz w:val="20"/>
+      </w:rPr>
+    </w:lvl>
+    <w:lvl w:ilvl="7" w:tentative="1">
+      <w:start w:val="1"/>
+      <w:numFmt w:val="bullet"/>
+      <w:lvlText w:val=""/>
+      <w:lvlJc w:val="left"/>
+      <w:pPr>
+        <w:tabs>
+          <w:tab w:val="num" w:pos="5760"/>
+        </w:tabs>
+        <w:ind w:left="5760" w:hanging="360"/>
+      </w:pPr>
+      <w:rPr>
+        <w:rFonts w:ascii="Wingdings" w:hAnsi="Wingdings" w:hint="default"/>
+        <w:sz w:val="20"/>
+      </w:rPr>
+    </w:lvl>
+    <w:lvl w:ilvl="8" w:tentative="1">
+      <w:start w:val="1"/>
+      <w:numFmt w:val="bullet"/>
+      <w:lvlText w:val=""/>
+      <w:lvlJc w:val="left"/>
+      <w:pPr>
+        <w:tabs>
+          <w:tab w:val="num" w:pos="6480"/>
+        </w:tabs>
+        <w:ind w:left="6480" w:hanging="360"/>
+      </w:pPr>
+      <w:rPr>
+        <w:rFonts w:ascii="Wingdings" w:hAnsi="Wingdings" w:hint="default"/>
+        <w:sz w:val="20"/>
+      </w:rPr>
+    </w:lvl>
+  </w:abstractNum>
+  <w:abstractNum w:abstractNumId="5" w15:restartNumberingAfterBreak="0">
     <w:nsid w:val="36C5537B"/>
     <w:multiLevelType w:val="hybridMultilevel"/>
     <w:tmpl w:val="D3D07BB4"/>
@@ -1726,7 +4405,454 @@
       </w:rPr>
     </w:lvl>
   </w:abstractNum>
-  <w:abstractNum w:abstractNumId="2" w15:restartNumberingAfterBreak="0">
+  <w:abstractNum w:abstractNumId="6" w15:restartNumberingAfterBreak="0">
+    <w:nsid w:val="473C1E76"/>
+    <w:multiLevelType w:val="multilevel"/>
+    <w:tmpl w:val="B9C2B96E"/>
+    <w:lvl w:ilvl="0">
+      <w:start w:val="1"/>
+      <w:numFmt w:val="bullet"/>
+      <w:lvlText w:val=""/>
+      <w:lvlJc w:val="left"/>
+      <w:pPr>
+        <w:tabs>
+          <w:tab w:val="num" w:pos="720"/>
+        </w:tabs>
+        <w:ind w:left="720" w:hanging="360"/>
+      </w:pPr>
+      <w:rPr>
+        <w:rFonts w:ascii="Symbol" w:hAnsi="Symbol" w:hint="default"/>
+        <w:sz w:val="20"/>
+      </w:rPr>
+    </w:lvl>
+    <w:lvl w:ilvl="1" w:tentative="1">
+      <w:start w:val="1"/>
+      <w:numFmt w:val="bullet"/>
+      <w:lvlText w:val="o"/>
+      <w:lvlJc w:val="left"/>
+      <w:pPr>
+        <w:tabs>
+          <w:tab w:val="num" w:pos="1440"/>
+        </w:tabs>
+        <w:ind w:left="1440" w:hanging="360"/>
+      </w:pPr>
+      <w:rPr>
+        <w:rFonts w:ascii="Courier New" w:hAnsi="Courier New" w:hint="default"/>
+        <w:sz w:val="20"/>
+      </w:rPr>
+    </w:lvl>
+    <w:lvl w:ilvl="2" w:tentative="1">
+      <w:start w:val="1"/>
+      <w:numFmt w:val="bullet"/>
+      <w:lvlText w:val=""/>
+      <w:lvlJc w:val="left"/>
+      <w:pPr>
+        <w:tabs>
+          <w:tab w:val="num" w:pos="2160"/>
+        </w:tabs>
+        <w:ind w:left="2160" w:hanging="360"/>
+      </w:pPr>
+      <w:rPr>
+        <w:rFonts w:ascii="Wingdings" w:hAnsi="Wingdings" w:hint="default"/>
+        <w:sz w:val="20"/>
+      </w:rPr>
+    </w:lvl>
+    <w:lvl w:ilvl="3" w:tentative="1">
+      <w:start w:val="1"/>
+      <w:numFmt w:val="bullet"/>
+      <w:lvlText w:val=""/>
+      <w:lvlJc w:val="left"/>
+      <w:pPr>
+        <w:tabs>
+          <w:tab w:val="num" w:pos="2880"/>
+        </w:tabs>
+        <w:ind w:left="2880" w:hanging="360"/>
+      </w:pPr>
+      <w:rPr>
+        <w:rFonts w:ascii="Wingdings" w:hAnsi="Wingdings" w:hint="default"/>
+        <w:sz w:val="20"/>
+      </w:rPr>
+    </w:lvl>
+    <w:lvl w:ilvl="4" w:tentative="1">
+      <w:start w:val="1"/>
+      <w:numFmt w:val="bullet"/>
+      <w:lvlText w:val=""/>
+      <w:lvlJc w:val="left"/>
+      <w:pPr>
+        <w:tabs>
+          <w:tab w:val="num" w:pos="3600"/>
+        </w:tabs>
+        <w:ind w:left="3600" w:hanging="360"/>
+      </w:pPr>
+      <w:rPr>
+        <w:rFonts w:ascii="Wingdings" w:hAnsi="Wingdings" w:hint="default"/>
+        <w:sz w:val="20"/>
+      </w:rPr>
+    </w:lvl>
+    <w:lvl w:ilvl="5" w:tentative="1">
+      <w:start w:val="1"/>
+      <w:numFmt w:val="bullet"/>
+      <w:lvlText w:val=""/>
+      <w:lvlJc w:val="left"/>
+      <w:pPr>
+        <w:tabs>
+          <w:tab w:val="num" w:pos="4320"/>
+        </w:tabs>
+        <w:ind w:left="4320" w:hanging="360"/>
+      </w:pPr>
+      <w:rPr>
+        <w:rFonts w:ascii="Wingdings" w:hAnsi="Wingdings" w:hint="default"/>
+        <w:sz w:val="20"/>
+      </w:rPr>
+    </w:lvl>
+    <w:lvl w:ilvl="6" w:tentative="1">
+      <w:start w:val="1"/>
+      <w:numFmt w:val="bullet"/>
+      <w:lvlText w:val=""/>
+      <w:lvlJc w:val="left"/>
+      <w:pPr>
+        <w:tabs>
+          <w:tab w:val="num" w:pos="5040"/>
+        </w:tabs>
+        <w:ind w:left="5040" w:hanging="360"/>
+      </w:pPr>
+      <w:rPr>
+        <w:rFonts w:ascii="Wingdings" w:hAnsi="Wingdings" w:hint="default"/>
+        <w:sz w:val="20"/>
+      </w:rPr>
+    </w:lvl>
+    <w:lvl w:ilvl="7" w:tentative="1">
+      <w:start w:val="1"/>
+      <w:numFmt w:val="bullet"/>
+      <w:lvlText w:val=""/>
+      <w:lvlJc w:val="left"/>
+      <w:pPr>
+        <w:tabs>
+          <w:tab w:val="num" w:pos="5760"/>
+        </w:tabs>
+        <w:ind w:left="5760" w:hanging="360"/>
+      </w:pPr>
+      <w:rPr>
+        <w:rFonts w:ascii="Wingdings" w:hAnsi="Wingdings" w:hint="default"/>
+        <w:sz w:val="20"/>
+      </w:rPr>
+    </w:lvl>
+    <w:lvl w:ilvl="8" w:tentative="1">
+      <w:start w:val="1"/>
+      <w:numFmt w:val="bullet"/>
+      <w:lvlText w:val=""/>
+      <w:lvlJc w:val="left"/>
+      <w:pPr>
+        <w:tabs>
+          <w:tab w:val="num" w:pos="6480"/>
+        </w:tabs>
+        <w:ind w:left="6480" w:hanging="360"/>
+      </w:pPr>
+      <w:rPr>
+        <w:rFonts w:ascii="Wingdings" w:hAnsi="Wingdings" w:hint="default"/>
+        <w:sz w:val="20"/>
+      </w:rPr>
+    </w:lvl>
+  </w:abstractNum>
+  <w:abstractNum w:abstractNumId="7" w15:restartNumberingAfterBreak="0">
+    <w:nsid w:val="484A10F3"/>
+    <w:multiLevelType w:val="multilevel"/>
+    <w:tmpl w:val="F190BA26"/>
+    <w:lvl w:ilvl="0">
+      <w:start w:val="1"/>
+      <w:numFmt w:val="bullet"/>
+      <w:lvlText w:val=""/>
+      <w:lvlJc w:val="left"/>
+      <w:pPr>
+        <w:tabs>
+          <w:tab w:val="num" w:pos="720"/>
+        </w:tabs>
+        <w:ind w:left="720" w:hanging="360"/>
+      </w:pPr>
+      <w:rPr>
+        <w:rFonts w:ascii="Symbol" w:hAnsi="Symbol" w:hint="default"/>
+        <w:sz w:val="20"/>
+      </w:rPr>
+    </w:lvl>
+    <w:lvl w:ilvl="1" w:tentative="1">
+      <w:start w:val="1"/>
+      <w:numFmt w:val="bullet"/>
+      <w:lvlText w:val="o"/>
+      <w:lvlJc w:val="left"/>
+      <w:pPr>
+        <w:tabs>
+          <w:tab w:val="num" w:pos="1440"/>
+        </w:tabs>
+        <w:ind w:left="1440" w:hanging="360"/>
+      </w:pPr>
+      <w:rPr>
+        <w:rFonts w:ascii="Courier New" w:hAnsi="Courier New" w:hint="default"/>
+        <w:sz w:val="20"/>
+      </w:rPr>
+    </w:lvl>
+    <w:lvl w:ilvl="2" w:tentative="1">
+      <w:start w:val="1"/>
+      <w:numFmt w:val="bullet"/>
+      <w:lvlText w:val=""/>
+      <w:lvlJc w:val="left"/>
+      <w:pPr>
+        <w:tabs>
+          <w:tab w:val="num" w:pos="2160"/>
+        </w:tabs>
+        <w:ind w:left="2160" w:hanging="360"/>
+      </w:pPr>
+      <w:rPr>
+        <w:rFonts w:ascii="Wingdings" w:hAnsi="Wingdings" w:hint="default"/>
+        <w:sz w:val="20"/>
+      </w:rPr>
+    </w:lvl>
+    <w:lvl w:ilvl="3" w:tentative="1">
+      <w:start w:val="1"/>
+      <w:numFmt w:val="bullet"/>
+      <w:lvlText w:val=""/>
+      <w:lvlJc w:val="left"/>
+      <w:pPr>
+        <w:tabs>
+          <w:tab w:val="num" w:pos="2880"/>
+        </w:tabs>
+        <w:ind w:left="2880" w:hanging="360"/>
+      </w:pPr>
+      <w:rPr>
+        <w:rFonts w:ascii="Wingdings" w:hAnsi="Wingdings" w:hint="default"/>
+        <w:sz w:val="20"/>
+      </w:rPr>
+    </w:lvl>
+    <w:lvl w:ilvl="4" w:tentative="1">
+      <w:start w:val="1"/>
+      <w:numFmt w:val="bullet"/>
+      <w:lvlText w:val=""/>
+      <w:lvlJc w:val="left"/>
+      <w:pPr>
+        <w:tabs>
+          <w:tab w:val="num" w:pos="3600"/>
+        </w:tabs>
+        <w:ind w:left="3600" w:hanging="360"/>
+      </w:pPr>
+      <w:rPr>
+        <w:rFonts w:ascii="Wingdings" w:hAnsi="Wingdings" w:hint="default"/>
+        <w:sz w:val="20"/>
+      </w:rPr>
+    </w:lvl>
+    <w:lvl w:ilvl="5" w:tentative="1">
+      <w:start w:val="1"/>
+      <w:numFmt w:val="bullet"/>
+      <w:lvlText w:val=""/>
+      <w:lvlJc w:val="left"/>
+      <w:pPr>
+        <w:tabs>
+          <w:tab w:val="num" w:pos="4320"/>
+        </w:tabs>
+        <w:ind w:left="4320" w:hanging="360"/>
+      </w:pPr>
+      <w:rPr>
+        <w:rFonts w:ascii="Wingdings" w:hAnsi="Wingdings" w:hint="default"/>
+        <w:sz w:val="20"/>
+      </w:rPr>
+    </w:lvl>
+    <w:lvl w:ilvl="6" w:tentative="1">
+      <w:start w:val="1"/>
+      <w:numFmt w:val="bullet"/>
+      <w:lvlText w:val=""/>
+      <w:lvlJc w:val="left"/>
+      <w:pPr>
+        <w:tabs>
+          <w:tab w:val="num" w:pos="5040"/>
+        </w:tabs>
+        <w:ind w:left="5040" w:hanging="360"/>
+      </w:pPr>
+      <w:rPr>
+        <w:rFonts w:ascii="Wingdings" w:hAnsi="Wingdings" w:hint="default"/>
+        <w:sz w:val="20"/>
+      </w:rPr>
+    </w:lvl>
+    <w:lvl w:ilvl="7" w:tentative="1">
+      <w:start w:val="1"/>
+      <w:numFmt w:val="bullet"/>
+      <w:lvlText w:val=""/>
+      <w:lvlJc w:val="left"/>
+      <w:pPr>
+        <w:tabs>
+          <w:tab w:val="num" w:pos="5760"/>
+        </w:tabs>
+        <w:ind w:left="5760" w:hanging="360"/>
+      </w:pPr>
+      <w:rPr>
+        <w:rFonts w:ascii="Wingdings" w:hAnsi="Wingdings" w:hint="default"/>
+        <w:sz w:val="20"/>
+      </w:rPr>
+    </w:lvl>
+    <w:lvl w:ilvl="8" w:tentative="1">
+      <w:start w:val="1"/>
+      <w:numFmt w:val="bullet"/>
+      <w:lvlText w:val=""/>
+      <w:lvlJc w:val="left"/>
+      <w:pPr>
+        <w:tabs>
+          <w:tab w:val="num" w:pos="6480"/>
+        </w:tabs>
+        <w:ind w:left="6480" w:hanging="360"/>
+      </w:pPr>
+      <w:rPr>
+        <w:rFonts w:ascii="Wingdings" w:hAnsi="Wingdings" w:hint="default"/>
+        <w:sz w:val="20"/>
+      </w:rPr>
+    </w:lvl>
+  </w:abstractNum>
+  <w:abstractNum w:abstractNumId="8" w15:restartNumberingAfterBreak="0">
+    <w:nsid w:val="5D716F26"/>
+    <w:multiLevelType w:val="multilevel"/>
+    <w:tmpl w:val="B37E875A"/>
+    <w:lvl w:ilvl="0">
+      <w:start w:val="1"/>
+      <w:numFmt w:val="bullet"/>
+      <w:lvlText w:val=""/>
+      <w:lvlJc w:val="left"/>
+      <w:pPr>
+        <w:tabs>
+          <w:tab w:val="num" w:pos="720"/>
+        </w:tabs>
+        <w:ind w:left="720" w:hanging="360"/>
+      </w:pPr>
+      <w:rPr>
+        <w:rFonts w:ascii="Symbol" w:hAnsi="Symbol" w:hint="default"/>
+        <w:sz w:val="20"/>
+      </w:rPr>
+    </w:lvl>
+    <w:lvl w:ilvl="1" w:tentative="1">
+      <w:start w:val="1"/>
+      <w:numFmt w:val="bullet"/>
+      <w:lvlText w:val="o"/>
+      <w:lvlJc w:val="left"/>
+      <w:pPr>
+        <w:tabs>
+          <w:tab w:val="num" w:pos="1440"/>
+        </w:tabs>
+        <w:ind w:left="1440" w:hanging="360"/>
+      </w:pPr>
+      <w:rPr>
+        <w:rFonts w:ascii="Courier New" w:hAnsi="Courier New" w:hint="default"/>
+        <w:sz w:val="20"/>
+      </w:rPr>
+    </w:lvl>
+    <w:lvl w:ilvl="2" w:tentative="1">
+      <w:start w:val="1"/>
+      <w:numFmt w:val="bullet"/>
+      <w:lvlText w:val=""/>
+      <w:lvlJc w:val="left"/>
+      <w:pPr>
+        <w:tabs>
+          <w:tab w:val="num" w:pos="2160"/>
+        </w:tabs>
+        <w:ind w:left="2160" w:hanging="360"/>
+      </w:pPr>
+      <w:rPr>
+        <w:rFonts w:ascii="Wingdings" w:hAnsi="Wingdings" w:hint="default"/>
+        <w:sz w:val="20"/>
+      </w:rPr>
+    </w:lvl>
+    <w:lvl w:ilvl="3" w:tentative="1">
+      <w:start w:val="1"/>
+      <w:numFmt w:val="bullet"/>
+      <w:lvlText w:val=""/>
+      <w:lvlJc w:val="left"/>
+      <w:pPr>
+        <w:tabs>
+          <w:tab w:val="num" w:pos="2880"/>
+        </w:tabs>
+        <w:ind w:left="2880" w:hanging="360"/>
+      </w:pPr>
+      <w:rPr>
+        <w:rFonts w:ascii="Wingdings" w:hAnsi="Wingdings" w:hint="default"/>
+        <w:sz w:val="20"/>
+      </w:rPr>
+    </w:lvl>
+    <w:lvl w:ilvl="4" w:tentative="1">
+      <w:start w:val="1"/>
+      <w:numFmt w:val="bullet"/>
+      <w:lvlText w:val=""/>
+      <w:lvlJc w:val="left"/>
+      <w:pPr>
+        <w:tabs>
+          <w:tab w:val="num" w:pos="3600"/>
+        </w:tabs>
+        <w:ind w:left="3600" w:hanging="360"/>
+      </w:pPr>
+      <w:rPr>
+        <w:rFonts w:ascii="Wingdings" w:hAnsi="Wingdings" w:hint="default"/>
+        <w:sz w:val="20"/>
+      </w:rPr>
+    </w:lvl>
+    <w:lvl w:ilvl="5" w:tentative="1">
+      <w:start w:val="1"/>
+      <w:numFmt w:val="bullet"/>
+      <w:lvlText w:val=""/>
+      <w:lvlJc w:val="left"/>
+      <w:pPr>
+        <w:tabs>
+          <w:tab w:val="num" w:pos="4320"/>
+        </w:tabs>
+        <w:ind w:left="4320" w:hanging="360"/>
+      </w:pPr>
+      <w:rPr>
+        <w:rFonts w:ascii="Wingdings" w:hAnsi="Wingdings" w:hint="default"/>
+        <w:sz w:val="20"/>
+      </w:rPr>
+    </w:lvl>
+    <w:lvl w:ilvl="6" w:tentative="1">
+      <w:start w:val="1"/>
+      <w:numFmt w:val="bullet"/>
+      <w:lvlText w:val=""/>
+      <w:lvlJc w:val="left"/>
+      <w:pPr>
+        <w:tabs>
+          <w:tab w:val="num" w:pos="5040"/>
+        </w:tabs>
+        <w:ind w:left="5040" w:hanging="360"/>
+      </w:pPr>
+      <w:rPr>
+        <w:rFonts w:ascii="Wingdings" w:hAnsi="Wingdings" w:hint="default"/>
+        <w:sz w:val="20"/>
+      </w:rPr>
+    </w:lvl>
+    <w:lvl w:ilvl="7" w:tentative="1">
+      <w:start w:val="1"/>
+      <w:numFmt w:val="bullet"/>
+      <w:lvlText w:val=""/>
+      <w:lvlJc w:val="left"/>
+      <w:pPr>
+        <w:tabs>
+          <w:tab w:val="num" w:pos="5760"/>
+        </w:tabs>
+        <w:ind w:left="5760" w:hanging="360"/>
+      </w:pPr>
+      <w:rPr>
+        <w:rFonts w:ascii="Wingdings" w:hAnsi="Wingdings" w:hint="default"/>
+        <w:sz w:val="20"/>
+      </w:rPr>
+    </w:lvl>
+    <w:lvl w:ilvl="8" w:tentative="1">
+      <w:start w:val="1"/>
+      <w:numFmt w:val="bullet"/>
+      <w:lvlText w:val=""/>
+      <w:lvlJc w:val="left"/>
+      <w:pPr>
+        <w:tabs>
+          <w:tab w:val="num" w:pos="6480"/>
+        </w:tabs>
+        <w:ind w:left="6480" w:hanging="360"/>
+      </w:pPr>
+      <w:rPr>
+        <w:rFonts w:ascii="Wingdings" w:hAnsi="Wingdings" w:hint="default"/>
+        <w:sz w:val="20"/>
+      </w:rPr>
+    </w:lvl>
+  </w:abstractNum>
+  <w:abstractNum w:abstractNumId="9" w15:restartNumberingAfterBreak="0">
     <w:nsid w:val="76EB5D0E"/>
     <w:multiLevelType w:val="hybridMultilevel"/>
     <w:tmpl w:val="20CC7B7A"/>
@@ -1839,7 +4965,7 @@
       </w:rPr>
     </w:lvl>
   </w:abstractNum>
-  <w:abstractNum w:abstractNumId="3" w15:restartNumberingAfterBreak="0">
+  <w:abstractNum w:abstractNumId="10" w15:restartNumberingAfterBreak="0">
     <w:nsid w:val="7F16303B"/>
     <w:multiLevelType w:val="hybridMultilevel"/>
     <w:tmpl w:val="250206D6"/>
@@ -1953,16 +5079,37 @@
     </w:lvl>
   </w:abstractNum>
   <w:num w:numId="1" w16cid:durableId="1177185538">
+    <w:abstractNumId w:val="3"/>
+  </w:num>
+  <w:num w:numId="2" w16cid:durableId="948123360">
+    <w:abstractNumId w:val="10"/>
+  </w:num>
+  <w:num w:numId="3" w16cid:durableId="346177374">
+    <w:abstractNumId w:val="5"/>
+  </w:num>
+  <w:num w:numId="4" w16cid:durableId="359282921">
+    <w:abstractNumId w:val="9"/>
+  </w:num>
+  <w:num w:numId="5" w16cid:durableId="1987973161">
+    <w:abstractNumId w:val="2"/>
+  </w:num>
+  <w:num w:numId="6" w16cid:durableId="16854140">
+    <w:abstractNumId w:val="1"/>
+  </w:num>
+  <w:num w:numId="7" w16cid:durableId="1590970282">
+    <w:abstractNumId w:val="7"/>
+  </w:num>
+  <w:num w:numId="8" w16cid:durableId="1505851905">
     <w:abstractNumId w:val="0"/>
   </w:num>
-  <w:num w:numId="2" w16cid:durableId="948123360">
-    <w:abstractNumId w:val="3"/>
+  <w:num w:numId="9" w16cid:durableId="714503598">
+    <w:abstractNumId w:val="6"/>
   </w:num>
-  <w:num w:numId="3" w16cid:durableId="346177374">
-    <w:abstractNumId w:val="1"/>
+  <w:num w:numId="10" w16cid:durableId="2002387901">
+    <w:abstractNumId w:val="8"/>
   </w:num>
-  <w:num w:numId="4" w16cid:durableId="359282921">
-    <w:abstractNumId w:val="2"/>
+  <w:num w:numId="11" w16cid:durableId="1510099457">
+    <w:abstractNumId w:val="4"/>
   </w:num>
 </w:numbering>
 </file>

</xml_diff>